<commit_message>
Finished new annotated articles and updated report
</commit_message>
<xml_diff>
--- a/Milestone05/Report.docx
+++ b/Milestone05/Report.docx
@@ -13,6 +13,8 @@
           <w:szCs w:val="24"/>
         </w:rPr>
       </w:pPr>
+      <w:bookmarkStart w:id="0" w:name="_GoBack"/>
+      <w:bookmarkEnd w:id="0"/>
       <w:r>
         <w:rPr>
           <w:rFonts w:ascii="Times New Roman" w:hAnsi="Times New Roman" w:cs="Times New Roman"/>
@@ -122,13 +124,23 @@
         <w:t>{</w:t>
       </w:r>
       <w:proofErr w:type="spellStart"/>
-      <w:r>
-        <w:rPr>
-          <w:rFonts w:ascii="Times New Roman" w:hAnsi="Times New Roman" w:cs="Times New Roman"/>
-          <w:sz w:val="24"/>
-          <w:szCs w:val="24"/>
-        </w:rPr>
-        <w:t>freundaj,romerta,</w:t>
+      <w:proofErr w:type="gramStart"/>
+      <w:r>
+        <w:rPr>
+          <w:rFonts w:ascii="Times New Roman" w:hAnsi="Times New Roman" w:cs="Times New Roman"/>
+          <w:sz w:val="24"/>
+          <w:szCs w:val="24"/>
+        </w:rPr>
+        <w:t>freundaj,romerta</w:t>
+      </w:r>
+      <w:proofErr w:type="gramEnd"/>
+      <w:r>
+        <w:rPr>
+          <w:rFonts w:ascii="Times New Roman" w:hAnsi="Times New Roman" w:cs="Times New Roman"/>
+          <w:sz w:val="24"/>
+          <w:szCs w:val="24"/>
+        </w:rPr>
+        <w:t>,</w:t>
       </w:r>
       <w:r>
         <w:rPr>
@@ -248,7 +260,25 @@
           <w:sz w:val="24"/>
           <w:szCs w:val="24"/>
         </w:rPr>
-        <w:t xml:space="preserve"> and Schreiber), and also used to assess the prospects for criminal intelligence (Sparrow) or even solving a financial crisis (</w:t>
+        <w:t xml:space="preserve"> and Schreiber), </w:t>
+      </w:r>
+      <w:proofErr w:type="gramStart"/>
+      <w:r>
+        <w:rPr>
+          <w:rFonts w:ascii="Times New Roman" w:hAnsi="Times New Roman" w:cs="Times New Roman"/>
+          <w:sz w:val="24"/>
+          <w:szCs w:val="24"/>
+        </w:rPr>
+        <w:t>and also</w:t>
+      </w:r>
+      <w:proofErr w:type="gramEnd"/>
+      <w:r>
+        <w:rPr>
+          <w:rFonts w:ascii="Times New Roman" w:hAnsi="Times New Roman" w:cs="Times New Roman"/>
+          <w:sz w:val="24"/>
+          <w:szCs w:val="24"/>
+        </w:rPr>
+        <w:t xml:space="preserve"> used to assess the prospects for criminal intelligence (Sparrow) or even solving a financial crisis (</w:t>
       </w:r>
       <w:proofErr w:type="spellStart"/>
       <w:r>
@@ -306,7 +336,7 @@
         </w:rPr>
         <w:t xml:space="preserve">In this paper, we will be identifying various centrality measures and identifying whether a calculated metric can be predicted by other centrality metrics, </w:t>
       </w:r>
-      <w:commentRangeStart w:id="0"/>
+      <w:commentRangeStart w:id="1"/>
       <w:r>
         <w:rPr>
           <w:rFonts w:ascii="Times New Roman" w:hAnsi="Times New Roman" w:cs="Times New Roman"/>
@@ -315,12 +345,12 @@
         </w:rPr>
         <w:t xml:space="preserve">with regards many </w:t>
       </w:r>
-      <w:commentRangeEnd w:id="0"/>
+      <w:commentRangeEnd w:id="1"/>
       <w:r>
         <w:rPr>
           <w:rStyle w:val="CommentReference"/>
         </w:rPr>
-        <w:commentReference w:id="0"/>
+        <w:commentReference w:id="1"/>
       </w:r>
       <w:r>
         <w:rPr>
@@ -330,7 +360,7 @@
         </w:rPr>
         <w:t xml:space="preserve">types of network. Specifically, our main contributions are as follows </w:t>
       </w:r>
-      <w:commentRangeStart w:id="1"/>
+      <w:commentRangeStart w:id="2"/>
       <w:r>
         <w:rPr>
           <w:rFonts w:ascii="Times New Roman" w:hAnsi="Times New Roman" w:cs="Times New Roman"/>
@@ -339,12 +369,12 @@
         </w:rPr>
         <w:t>as follows</w:t>
       </w:r>
-      <w:commentRangeEnd w:id="1"/>
+      <w:commentRangeEnd w:id="2"/>
       <w:r>
         <w:rPr>
           <w:rStyle w:val="CommentReference"/>
         </w:rPr>
-        <w:commentReference w:id="1"/>
+        <w:commentReference w:id="2"/>
       </w:r>
       <w:r>
         <w:rPr>
@@ -369,7 +399,7 @@
           <w:szCs w:val="24"/>
         </w:rPr>
       </w:pPr>
-      <w:commentRangeStart w:id="2"/>
+      <w:commentRangeStart w:id="3"/>
       <w:r>
         <w:rPr>
           <w:rFonts w:ascii="Times New Roman" w:hAnsi="Times New Roman" w:cs="Times New Roman"/>
@@ -378,12 +408,12 @@
         </w:rPr>
         <w:t>Examines 7 different metrics for measuring centrality</w:t>
       </w:r>
-      <w:commentRangeEnd w:id="2"/>
+      <w:commentRangeEnd w:id="3"/>
       <w:r>
         <w:rPr>
           <w:rStyle w:val="CommentReference"/>
         </w:rPr>
-        <w:commentReference w:id="2"/>
+        <w:commentReference w:id="3"/>
       </w:r>
     </w:p>
     <w:p>
@@ -543,27 +573,63 @@
           <w:sz w:val="24"/>
           <w:szCs w:val="24"/>
         </w:rPr>
-        <w:t>Centrality is the measure of how central a particular node in a graph or network is and the general assumption is that it is typically located in the center of a network or graph (Freeman). There are many forms of centrality measure including simplistic measure such as degree, closeness, betweenness, and load. There are also more complicated measures that have been developed throughout history for other applications such as Page Rank.</w:t>
-      </w:r>
-    </w:p>
-    <w:p>
-      <w:pPr>
-        <w:rPr>
-          <w:rFonts w:ascii="Times New Roman" w:hAnsi="Times New Roman" w:cs="Times New Roman"/>
-          <w:sz w:val="24"/>
-          <w:szCs w:val="24"/>
-        </w:rPr>
-      </w:pPr>
-      <w:r>
-        <w:rPr>
-          <w:rFonts w:ascii="Times New Roman" w:hAnsi="Times New Roman" w:cs="Times New Roman"/>
-          <w:sz w:val="24"/>
-          <w:szCs w:val="24"/>
-        </w:rPr>
-        <w:t xml:space="preserve">In order to know if certain centrality measures are able to predict other centrality measures using different machine learning models, the centrality measures will have to be calculated on graphs that are generated a specified amount of times. These graphs feature </w:t>
-      </w:r>
-      <w:commentRangeStart w:id="3"/>
+        <w:t xml:space="preserve">Centrality is the measure of how central a </w:t>
+      </w:r>
+      <w:proofErr w:type="gramStart"/>
+      <w:r>
+        <w:rPr>
+          <w:rFonts w:ascii="Times New Roman" w:hAnsi="Times New Roman" w:cs="Times New Roman"/>
+          <w:sz w:val="24"/>
+          <w:szCs w:val="24"/>
+        </w:rPr>
+        <w:t>particular node</w:t>
+      </w:r>
+      <w:proofErr w:type="gramEnd"/>
+      <w:r>
+        <w:rPr>
+          <w:rFonts w:ascii="Times New Roman" w:hAnsi="Times New Roman" w:cs="Times New Roman"/>
+          <w:sz w:val="24"/>
+          <w:szCs w:val="24"/>
+        </w:rPr>
+        <w:t xml:space="preserve"> in a graph or network is and the general assumption is that it is typically located in the center of a network or graph (Freeman). There are many forms of centrality measure including simplistic measure such as degree, closeness, betweenness, and load. There are also more complicated measures that have been developed throughout history for other applications such as Page Rank.</w:t>
+      </w:r>
+    </w:p>
+    <w:p>
+      <w:pPr>
+        <w:rPr>
+          <w:rFonts w:ascii="Times New Roman" w:hAnsi="Times New Roman" w:cs="Times New Roman"/>
+          <w:sz w:val="24"/>
+          <w:szCs w:val="24"/>
+        </w:rPr>
+      </w:pPr>
+      <w:r>
+        <w:rPr>
+          <w:rFonts w:ascii="Times New Roman" w:hAnsi="Times New Roman" w:cs="Times New Roman"/>
+          <w:sz w:val="24"/>
+          <w:szCs w:val="24"/>
+        </w:rPr>
+        <w:t xml:space="preserve">In order to know if certain centrality measures </w:t>
+      </w:r>
+      <w:proofErr w:type="gramStart"/>
+      <w:r>
+        <w:rPr>
+          <w:rFonts w:ascii="Times New Roman" w:hAnsi="Times New Roman" w:cs="Times New Roman"/>
+          <w:sz w:val="24"/>
+          <w:szCs w:val="24"/>
+        </w:rPr>
+        <w:t>are able to</w:t>
+      </w:r>
+      <w:proofErr w:type="gramEnd"/>
+      <w:r>
+        <w:rPr>
+          <w:rFonts w:ascii="Times New Roman" w:hAnsi="Times New Roman" w:cs="Times New Roman"/>
+          <w:sz w:val="24"/>
+          <w:szCs w:val="24"/>
+        </w:rPr>
+        <w:t xml:space="preserve"> predict other centrality measures using different machine learning models, the centrality measures will have to be calculated on graphs that are generated a specified amount of times. These graphs feature </w:t>
+      </w:r>
       <w:commentRangeStart w:id="4"/>
+      <w:commentRangeStart w:id="5"/>
       <w:r>
         <w:rPr>
           <w:rFonts w:ascii="Times New Roman" w:hAnsi="Times New Roman" w:cs="Times New Roman"/>
@@ -572,7 +638,7 @@
         </w:rPr>
         <w:t>scale-free, small-world</w:t>
       </w:r>
-      <w:commentRangeEnd w:id="3"/>
+      <w:commentRangeEnd w:id="4"/>
       <w:r>
         <w:rPr>
           <w:rStyle w:val="CommentReference"/>
@@ -580,14 +646,14 @@
           <w:sz w:val="24"/>
           <w:szCs w:val="24"/>
         </w:rPr>
-        <w:commentReference w:id="3"/>
-      </w:r>
-      <w:commentRangeEnd w:id="4"/>
+        <w:commentReference w:id="4"/>
+      </w:r>
+      <w:commentRangeEnd w:id="5"/>
       <w:r>
         <w:rPr>
           <w:rStyle w:val="CommentReference"/>
         </w:rPr>
-        <w:commentReference w:id="4"/>
+        <w:commentReference w:id="5"/>
       </w:r>
       <w:r>
         <w:rPr>
@@ -659,7 +725,25 @@
           <w:sz w:val="24"/>
           <w:szCs w:val="24"/>
         </w:rPr>
-        <w:t>In network science, degree centrality has traditionally been considered to be the simplest measure of centrality and first item to look at when examining centrality (Opsahl et al.). Degree centrality can be defined as the ability for a node to receive information that is flowing through a network. This is measured by the number of links that node has to other nodes (Opsahl et al.).</w:t>
+        <w:t xml:space="preserve">In network science, degree centrality has traditionally </w:t>
+      </w:r>
+      <w:proofErr w:type="gramStart"/>
+      <w:r>
+        <w:rPr>
+          <w:rFonts w:ascii="Times New Roman" w:hAnsi="Times New Roman" w:cs="Times New Roman"/>
+          <w:sz w:val="24"/>
+          <w:szCs w:val="24"/>
+        </w:rPr>
+        <w:t>been considered to be</w:t>
+      </w:r>
+      <w:proofErr w:type="gramEnd"/>
+      <w:r>
+        <w:rPr>
+          <w:rFonts w:ascii="Times New Roman" w:hAnsi="Times New Roman" w:cs="Times New Roman"/>
+          <w:sz w:val="24"/>
+          <w:szCs w:val="24"/>
+        </w:rPr>
+        <w:t xml:space="preserve"> the simplest measure of centrality and first item to look at when examining centrality (Opsahl et al.). Degree centrality can be defined as the ability for a node to receive information that is flowing through a network. This is measured by the number of links that node has to other nodes (Opsahl et al.).</w:t>
       </w:r>
     </w:p>
     <w:p>
@@ -792,8 +876,8 @@
         </w:rPr>
         <w:t xml:space="preserve"> is defined as </w:t>
       </w:r>
-      <w:commentRangeStart w:id="5"/>
       <w:commentRangeStart w:id="6"/>
+      <w:commentRangeStart w:id="7"/>
       <m:oMath>
         <m:sSub>
           <m:sSubPr>
@@ -917,7 +1001,7 @@
         </w:rPr>
         <w:t xml:space="preserve"> </w:t>
       </w:r>
-      <w:commentRangeEnd w:id="5"/>
+      <w:commentRangeEnd w:id="6"/>
       <w:r>
         <w:rPr>
           <w:rStyle w:val="CommentReference"/>
@@ -925,9 +1009,9 @@
           <w:sz w:val="24"/>
           <w:szCs w:val="24"/>
         </w:rPr>
-        <w:commentReference w:id="5"/>
-      </w:r>
-      <w:commentRangeEnd w:id="6"/>
+        <w:commentReference w:id="6"/>
+      </w:r>
+      <w:commentRangeEnd w:id="7"/>
       <w:r>
         <w:rPr>
           <w:rFonts w:ascii="Times New Roman" w:eastAsiaTheme="minorEastAsia" w:hAnsi="Times New Roman" w:cs="Times New Roman"/>
@@ -999,7 +1083,7 @@
         <w:rPr>
           <w:rStyle w:val="CommentReference"/>
         </w:rPr>
-        <w:commentReference w:id="6"/>
+        <w:commentReference w:id="7"/>
       </w:r>
       <w:r>
         <w:rPr>
@@ -1088,8 +1172,8 @@
         </w:rPr>
         <w:t xml:space="preserve">Within graphs, a node is considered to have a high value of ‘closeness’ if it has a relatively low </w:t>
       </w:r>
-      <w:commentRangeStart w:id="7"/>
       <w:commentRangeStart w:id="8"/>
+      <w:commentRangeStart w:id="9"/>
       <w:r>
         <w:rPr>
           <w:rFonts w:ascii="Times New Roman" w:eastAsiaTheme="minorEastAsia" w:hAnsi="Times New Roman" w:cs="Times New Roman"/>
@@ -1098,7 +1182,7 @@
         </w:rPr>
         <w:t>average of shortest path distance</w:t>
       </w:r>
-      <w:commentRangeEnd w:id="7"/>
+      <w:commentRangeEnd w:id="8"/>
       <w:r>
         <w:rPr>
           <w:rStyle w:val="CommentReference"/>
@@ -1106,14 +1190,14 @@
           <w:sz w:val="24"/>
           <w:szCs w:val="24"/>
         </w:rPr>
-        <w:commentReference w:id="7"/>
-      </w:r>
-      <w:commentRangeEnd w:id="8"/>
+        <w:commentReference w:id="8"/>
+      </w:r>
+      <w:commentRangeEnd w:id="9"/>
       <w:r>
         <w:rPr>
           <w:rStyle w:val="CommentReference"/>
         </w:rPr>
-        <w:commentReference w:id="8"/>
+        <w:commentReference w:id="9"/>
       </w:r>
       <w:r>
         <w:rPr>
@@ -1137,7 +1221,25 @@
           <w:sz w:val="24"/>
           <w:szCs w:val="24"/>
         </w:rPr>
-        <w:t xml:space="preserve">finding each of the shortest paths to all of the other nodes in the network then will find the average of those distances. </w:t>
+        <w:t xml:space="preserve">finding each of the shortest paths to </w:t>
+      </w:r>
+      <w:proofErr w:type="gramStart"/>
+      <w:r>
+        <w:rPr>
+          <w:rFonts w:ascii="Times New Roman" w:eastAsiaTheme="minorEastAsia" w:hAnsi="Times New Roman" w:cs="Times New Roman"/>
+          <w:sz w:val="24"/>
+          <w:szCs w:val="24"/>
+        </w:rPr>
+        <w:t>all of</w:t>
+      </w:r>
+      <w:proofErr w:type="gramEnd"/>
+      <w:r>
+        <w:rPr>
+          <w:rFonts w:ascii="Times New Roman" w:eastAsiaTheme="minorEastAsia" w:hAnsi="Times New Roman" w:cs="Times New Roman"/>
+          <w:sz w:val="24"/>
+          <w:szCs w:val="24"/>
+        </w:rPr>
+        <w:t xml:space="preserve"> the other nodes in the network then will find the average of those distances. </w:t>
       </w:r>
       <w:r>
         <w:rPr>
@@ -1363,7 +1465,43 @@
           <w:sz w:val="24"/>
           <w:szCs w:val="24"/>
         </w:rPr>
-        <w:t xml:space="preserve">Betweenness centrality measures how many times a particular node is situated on the shortest path between two other nodes. This centrality measure is similar to the closeness centrality because both of them involve the calculation of the shortest path between nodes. To calculate this value for a given node v, count how many shortest paths between all pairs of nodes traverse v, and divide by the total number of shortest paths. (Brandes, </w:t>
+        <w:t xml:space="preserve">Betweenness centrality measures how many times a </w:t>
+      </w:r>
+      <w:proofErr w:type="gramStart"/>
+      <w:r>
+        <w:rPr>
+          <w:rFonts w:ascii="Times New Roman" w:eastAsiaTheme="minorEastAsia" w:hAnsi="Times New Roman" w:cs="Times New Roman"/>
+          <w:sz w:val="24"/>
+          <w:szCs w:val="24"/>
+        </w:rPr>
+        <w:t>particular node</w:t>
+      </w:r>
+      <w:proofErr w:type="gramEnd"/>
+      <w:r>
+        <w:rPr>
+          <w:rFonts w:ascii="Times New Roman" w:eastAsiaTheme="minorEastAsia" w:hAnsi="Times New Roman" w:cs="Times New Roman"/>
+          <w:sz w:val="24"/>
+          <w:szCs w:val="24"/>
+        </w:rPr>
+        <w:t xml:space="preserve"> is situated on the shortest path between two other nodes. This centrality measure is </w:t>
+      </w:r>
+      <w:proofErr w:type="gramStart"/>
+      <w:r>
+        <w:rPr>
+          <w:rFonts w:ascii="Times New Roman" w:eastAsiaTheme="minorEastAsia" w:hAnsi="Times New Roman" w:cs="Times New Roman"/>
+          <w:sz w:val="24"/>
+          <w:szCs w:val="24"/>
+        </w:rPr>
+        <w:t>similar to</w:t>
+      </w:r>
+      <w:proofErr w:type="gramEnd"/>
+      <w:r>
+        <w:rPr>
+          <w:rFonts w:ascii="Times New Roman" w:eastAsiaTheme="minorEastAsia" w:hAnsi="Times New Roman" w:cs="Times New Roman"/>
+          <w:sz w:val="24"/>
+          <w:szCs w:val="24"/>
+        </w:rPr>
+        <w:t xml:space="preserve"> the closeness centrality because both of them involve the calculation of the shortest path between nodes. To calculate this value for a given node v, count how many shortest paths between all pairs of nodes traverse v, and divide by the total number of shortest paths. (Brandes, </w:t>
       </w:r>
       <w:r>
         <w:rPr>
@@ -1696,7 +1834,25 @@
           <w:sz w:val="24"/>
           <w:szCs w:val="24"/>
         </w:rPr>
-        <w:t xml:space="preserve">The load centrality measure is similar to the betweenness centrality in that it measures the amount of flow that goes through a particular node; however, the load centrality measures the unit amount of information that get split between other nodes. Information is continually split between adjacent nodes until the target is reached. The total amount of information that passes through the node is defined as its load (Brandes, </w:t>
+        <w:t xml:space="preserve">The load centrality measure is </w:t>
+      </w:r>
+      <w:proofErr w:type="gramStart"/>
+      <w:r>
+        <w:rPr>
+          <w:rFonts w:ascii="Times New Roman" w:eastAsiaTheme="minorEastAsia" w:hAnsi="Times New Roman" w:cs="Times New Roman"/>
+          <w:sz w:val="24"/>
+          <w:szCs w:val="24"/>
+        </w:rPr>
+        <w:t>similar to</w:t>
+      </w:r>
+      <w:proofErr w:type="gramEnd"/>
+      <w:r>
+        <w:rPr>
+          <w:rFonts w:ascii="Times New Roman" w:eastAsiaTheme="minorEastAsia" w:hAnsi="Times New Roman" w:cs="Times New Roman"/>
+          <w:sz w:val="24"/>
+          <w:szCs w:val="24"/>
+        </w:rPr>
+        <w:t xml:space="preserve"> the betweenness centrality in that it measures the amount of flow that goes through a particular node; however, the load centrality measures the unit amount of information that get split between other nodes. Information is continually split between adjacent nodes until the target is reached. The total amount of information that passes through the node is defined as its load (Brandes, </w:t>
       </w:r>
       <w:r>
         <w:rPr>
@@ -2022,7 +2178,43 @@
           <w:sz w:val="24"/>
           <w:szCs w:val="24"/>
         </w:rPr>
-        <w:t>The local reaching centrality is the measure for a node and its proportion of all other nodes that are reachable in a graph of that particular node. This gives a fundamental assumption that all nodes that are reachable for a node are located in some finite distance away (Mones et al.).</w:t>
+        <w:t xml:space="preserve">The local reaching centrality is the measure for a node and its proportion of all other nodes that are reachable in a graph of that </w:t>
+      </w:r>
+      <w:proofErr w:type="gramStart"/>
+      <w:r>
+        <w:rPr>
+          <w:rFonts w:ascii="Times New Roman" w:eastAsiaTheme="minorEastAsia" w:hAnsi="Times New Roman" w:cs="Times New Roman"/>
+          <w:sz w:val="24"/>
+          <w:szCs w:val="24"/>
+        </w:rPr>
+        <w:t>particular node</w:t>
+      </w:r>
+      <w:proofErr w:type="gramEnd"/>
+      <w:r>
+        <w:rPr>
+          <w:rFonts w:ascii="Times New Roman" w:eastAsiaTheme="minorEastAsia" w:hAnsi="Times New Roman" w:cs="Times New Roman"/>
+          <w:sz w:val="24"/>
+          <w:szCs w:val="24"/>
+        </w:rPr>
+        <w:t xml:space="preserve">. This gives a fundamental assumption that all nodes that are reachable for a node </w:t>
+      </w:r>
+      <w:proofErr w:type="gramStart"/>
+      <w:r>
+        <w:rPr>
+          <w:rFonts w:ascii="Times New Roman" w:eastAsiaTheme="minorEastAsia" w:hAnsi="Times New Roman" w:cs="Times New Roman"/>
+          <w:sz w:val="24"/>
+          <w:szCs w:val="24"/>
+        </w:rPr>
+        <w:t>are located in</w:t>
+      </w:r>
+      <w:proofErr w:type="gramEnd"/>
+      <w:r>
+        <w:rPr>
+          <w:rFonts w:ascii="Times New Roman" w:eastAsiaTheme="minorEastAsia" w:hAnsi="Times New Roman" w:cs="Times New Roman"/>
+          <w:sz w:val="24"/>
+          <w:szCs w:val="24"/>
+        </w:rPr>
+        <w:t xml:space="preserve"> some finite distance away (Mones et al.).</w:t>
       </w:r>
     </w:p>
     <w:p>
@@ -2492,7 +2684,25 @@
           <w:sz w:val="24"/>
           <w:szCs w:val="24"/>
         </w:rPr>
-        <w:t xml:space="preserve">The harmonic centrality measure is similar to the closeness centrality however it addresses the issues of unreachable nodes. The harmonic difference will correct the issues with the average shortest path measure because disconnected nodes can have a potentially misleading value because the average distance could be low if the graph is almost entirely disconnected (Boldi and Vigna). </w:t>
+        <w:t xml:space="preserve">The harmonic centrality measure is </w:t>
+      </w:r>
+      <w:proofErr w:type="gramStart"/>
+      <w:r>
+        <w:rPr>
+          <w:rFonts w:ascii="Times New Roman" w:eastAsiaTheme="minorEastAsia" w:hAnsi="Times New Roman" w:cs="Times New Roman"/>
+          <w:sz w:val="24"/>
+          <w:szCs w:val="24"/>
+        </w:rPr>
+        <w:t>similar to</w:t>
+      </w:r>
+      <w:proofErr w:type="gramEnd"/>
+      <w:r>
+        <w:rPr>
+          <w:rFonts w:ascii="Times New Roman" w:eastAsiaTheme="minorEastAsia" w:hAnsi="Times New Roman" w:cs="Times New Roman"/>
+          <w:sz w:val="24"/>
+          <w:szCs w:val="24"/>
+        </w:rPr>
+        <w:t xml:space="preserve"> the closeness centrality however it addresses the issues of unreachable nodes. The harmonic difference will correct the issues with the average shortest path measure because disconnected nodes can have a potentially misleading value because the average distance could be low if the graph is almost entirely disconnected (Boldi and Vigna). </w:t>
       </w:r>
     </w:p>
     <w:p>
@@ -2837,7 +3047,43 @@
           <w:sz w:val="24"/>
           <w:szCs w:val="24"/>
         </w:rPr>
-        <w:t xml:space="preserve">The page rank centrality measure has many applications including being the basis for how Google designed its search function (Page et al.). Page rank will rank websites based on the quality of websites that reference that particular website. In terms of networks, page rank will work in a very similar sense as it works in populating a search result. Page rank can be calculated iteratively and will return a probability that a node is accessed via another link. The page rank value at any particular time can be shown as </w:t>
+        <w:t xml:space="preserve">The page rank centrality measure has many applications including being the basis for how Google designed its search function (Page et al.). Page rank will rank websites based on the quality of websites that reference that </w:t>
+      </w:r>
+      <w:proofErr w:type="gramStart"/>
+      <w:r>
+        <w:rPr>
+          <w:rFonts w:ascii="Times New Roman" w:eastAsiaTheme="minorEastAsia" w:hAnsi="Times New Roman" w:cs="Times New Roman"/>
+          <w:sz w:val="24"/>
+          <w:szCs w:val="24"/>
+        </w:rPr>
+        <w:t>particular website</w:t>
+      </w:r>
+      <w:proofErr w:type="gramEnd"/>
+      <w:r>
+        <w:rPr>
+          <w:rFonts w:ascii="Times New Roman" w:eastAsiaTheme="minorEastAsia" w:hAnsi="Times New Roman" w:cs="Times New Roman"/>
+          <w:sz w:val="24"/>
+          <w:szCs w:val="24"/>
+        </w:rPr>
+        <w:t xml:space="preserve">. In terms of networks, page rank will work in a very similar sense as it works in populating a search result. Page rank can be calculated iteratively and will return a probability that a node is accessed via another link. The page rank value at any </w:t>
+      </w:r>
+      <w:proofErr w:type="gramStart"/>
+      <w:r>
+        <w:rPr>
+          <w:rFonts w:ascii="Times New Roman" w:eastAsiaTheme="minorEastAsia" w:hAnsi="Times New Roman" w:cs="Times New Roman"/>
+          <w:sz w:val="24"/>
+          <w:szCs w:val="24"/>
+        </w:rPr>
+        <w:t>particular time</w:t>
+      </w:r>
+      <w:proofErr w:type="gramEnd"/>
+      <w:r>
+        <w:rPr>
+          <w:rFonts w:ascii="Times New Roman" w:eastAsiaTheme="minorEastAsia" w:hAnsi="Times New Roman" w:cs="Times New Roman"/>
+          <w:sz w:val="24"/>
+          <w:szCs w:val="24"/>
+        </w:rPr>
+        <w:t xml:space="preserve"> can be shown as </w:t>
       </w:r>
       <m:oMath>
         <m:r>
@@ -5466,7 +5712,25 @@
           <w:sz w:val="24"/>
           <w:szCs w:val="24"/>
         </w:rPr>
-        <w:t>Using the centrality measures that were highlighted in this section. A random graph was generated and centrality measures were calculated using Networkx 2.3 python library that specializes in networks. Based on the calculations, ranks were obtained after calculating the centrality values then comparing the values with the other vertices in the graph. Figure 1 shows the random graph that was created by the library and Table 1 shows the centrality ranks from the graph.</w:t>
+        <w:t xml:space="preserve">Using the centrality measures that were highlighted in this section. A random graph was </w:t>
+      </w:r>
+      <w:proofErr w:type="gramStart"/>
+      <w:r>
+        <w:rPr>
+          <w:rFonts w:ascii="Times New Roman" w:eastAsiaTheme="minorEastAsia" w:hAnsi="Times New Roman" w:cs="Times New Roman"/>
+          <w:sz w:val="24"/>
+          <w:szCs w:val="24"/>
+        </w:rPr>
+        <w:t>generated</w:t>
+      </w:r>
+      <w:proofErr w:type="gramEnd"/>
+      <w:r>
+        <w:rPr>
+          <w:rFonts w:ascii="Times New Roman" w:eastAsiaTheme="minorEastAsia" w:hAnsi="Times New Roman" w:cs="Times New Roman"/>
+          <w:sz w:val="24"/>
+          <w:szCs w:val="24"/>
+        </w:rPr>
+        <w:t xml:space="preserve"> and centrality measures were calculated using Networkx 2.3 python library that specializes in networks. Based on the calculations, ranks were obtained after calculating the centrality values then comparing the values with the other vertices in the graph. Figure 1 shows the random graph that was created by the library and Table 1 shows the centrality ranks from the graph.</w:t>
       </w:r>
     </w:p>
     <w:p>
@@ -5548,15 +5812,35 @@
           <w:sz w:val="24"/>
           <w:szCs w:val="24"/>
         </w:rPr>
-        <w:t xml:space="preserve"> “Characterization of topological keystone species Local, global and ‘meso-scale’ centralities in food webs“ </w:t>
-      </w:r>
-      <w:r>
-        <w:rPr>
-          <w:rFonts w:ascii="Times New Roman" w:eastAsiaTheme="minorEastAsia" w:hAnsi="Times New Roman" w:cs="Times New Roman"/>
-          <w:sz w:val="24"/>
-          <w:szCs w:val="24"/>
-        </w:rPr>
-        <w:t xml:space="preserve">by Ernesto Estrada; this paper adds conclusions that can be considered in this research. The researcher wished to study the impact of removing a keystone species (a species whose impact on the community are large) and used centrality measures to determine the impact. The researcher included centralities that fit into three different categories. Local centrality measures included degree and betweenness centrality. Global centrality measures included closeness, eigenvector, and information centrality. Finally, meso-scale measures included closed walk and subgraph centrality. The results of this </w:t>
+        <w:t xml:space="preserve"> “Characterization of topological keystone species Local, global and ‘meso-scale’ centralities in food </w:t>
+      </w:r>
+      <w:proofErr w:type="gramStart"/>
+      <w:r>
+        <w:rPr>
+          <w:rFonts w:ascii="Times New Roman" w:eastAsiaTheme="minorEastAsia" w:hAnsi="Times New Roman" w:cs="Times New Roman"/>
+          <w:i/>
+          <w:iCs/>
+          <w:sz w:val="24"/>
+          <w:szCs w:val="24"/>
+        </w:rPr>
+        <w:t xml:space="preserve">webs“ </w:t>
+      </w:r>
+      <w:r>
+        <w:rPr>
+          <w:rFonts w:ascii="Times New Roman" w:eastAsiaTheme="minorEastAsia" w:hAnsi="Times New Roman" w:cs="Times New Roman"/>
+          <w:sz w:val="24"/>
+          <w:szCs w:val="24"/>
+        </w:rPr>
+        <w:t>by</w:t>
+      </w:r>
+      <w:proofErr w:type="gramEnd"/>
+      <w:r>
+        <w:rPr>
+          <w:rFonts w:ascii="Times New Roman" w:eastAsiaTheme="minorEastAsia" w:hAnsi="Times New Roman" w:cs="Times New Roman"/>
+          <w:sz w:val="24"/>
+          <w:szCs w:val="24"/>
+        </w:rPr>
+        <w:t xml:space="preserve"> Ernesto Estrada; this paper adds conclusions that can be considered in this research. The researcher wished to study the impact of removing a keystone species (a species whose impact on the community are large) and used centrality measures to determine the impact. The researcher included centralities that fit into three different categories. Local centrality measures included degree and betweenness centrality. Global centrality measures included closeness, eigenvector, and information centrality. Finally, meso-scale measures included closed walk and subgraph centrality. The results of this </w:t>
       </w:r>
       <w:r>
         <w:rPr>
@@ -5574,21 +5858,39 @@
         </w:rPr>
         <w:t xml:space="preserve">had insights into the research highlighted in this research. An important note is </w:t>
       </w:r>
-      <w:commentRangeStart w:id="9"/>
-      <w:r>
-        <w:rPr>
-          <w:rFonts w:ascii="Times New Roman" w:eastAsiaTheme="minorEastAsia" w:hAnsi="Times New Roman" w:cs="Times New Roman"/>
-          <w:sz w:val="24"/>
-          <w:szCs w:val="24"/>
-        </w:rPr>
-        <w:t xml:space="preserve">that all of the centrality measures generally have high correlation values with each other </w:t>
-      </w:r>
-      <w:commentRangeEnd w:id="9"/>
+      <w:commentRangeStart w:id="10"/>
+      <w:r>
+        <w:rPr>
+          <w:rFonts w:ascii="Times New Roman" w:eastAsiaTheme="minorEastAsia" w:hAnsi="Times New Roman" w:cs="Times New Roman"/>
+          <w:sz w:val="24"/>
+          <w:szCs w:val="24"/>
+        </w:rPr>
+        <w:t xml:space="preserve">that </w:t>
+      </w:r>
+      <w:proofErr w:type="gramStart"/>
+      <w:r>
+        <w:rPr>
+          <w:rFonts w:ascii="Times New Roman" w:eastAsiaTheme="minorEastAsia" w:hAnsi="Times New Roman" w:cs="Times New Roman"/>
+          <w:sz w:val="24"/>
+          <w:szCs w:val="24"/>
+        </w:rPr>
+        <w:t>all of</w:t>
+      </w:r>
+      <w:proofErr w:type="gramEnd"/>
+      <w:r>
+        <w:rPr>
+          <w:rFonts w:ascii="Times New Roman" w:eastAsiaTheme="minorEastAsia" w:hAnsi="Times New Roman" w:cs="Times New Roman"/>
+          <w:sz w:val="24"/>
+          <w:szCs w:val="24"/>
+        </w:rPr>
+        <w:t xml:space="preserve"> the centrality measures generally have high correlation values with each other </w:t>
+      </w:r>
+      <w:commentRangeEnd w:id="10"/>
       <w:r>
         <w:rPr>
           <w:rStyle w:val="CommentReference"/>
         </w:rPr>
-        <w:commentReference w:id="9"/>
+        <w:commentReference w:id="10"/>
       </w:r>
       <w:r>
         <w:rPr>
@@ -5598,7 +5900,7 @@
         </w:rPr>
         <w:t xml:space="preserve">however, based on the centralities used, the </w:t>
       </w:r>
-      <w:commentRangeStart w:id="10"/>
+      <w:commentRangeStart w:id="11"/>
       <w:r>
         <w:rPr>
           <w:rFonts w:ascii="Times New Roman" w:eastAsiaTheme="minorEastAsia" w:hAnsi="Times New Roman" w:cs="Times New Roman"/>
@@ -5623,12 +5925,12 @@
         </w:rPr>
         <w:t xml:space="preserve"> were quite different</w:t>
       </w:r>
-      <w:commentRangeEnd w:id="10"/>
+      <w:commentRangeEnd w:id="11"/>
       <w:r>
         <w:rPr>
           <w:rStyle w:val="CommentReference"/>
         </w:rPr>
-        <w:commentReference w:id="10"/>
+        <w:commentReference w:id="11"/>
       </w:r>
       <w:r>
         <w:rPr>
@@ -5774,7 +6076,7 @@
         </w:rPr>
         <w:t xml:space="preserve"> discusses </w:t>
       </w:r>
-      <w:commentRangeStart w:id="11"/>
+      <w:commentRangeStart w:id="12"/>
       <w:r>
         <w:rPr>
           <w:rFonts w:ascii="Times New Roman" w:eastAsiaTheme="minorEastAsia" w:hAnsi="Times New Roman" w:cs="Times New Roman"/>
@@ -5799,12 +6101,12 @@
         </w:rPr>
         <w:t>highlight the worst-case attacks on networks</w:t>
       </w:r>
-      <w:commentRangeEnd w:id="11"/>
+      <w:commentRangeEnd w:id="12"/>
       <w:r>
         <w:rPr>
           <w:rStyle w:val="CommentReference"/>
         </w:rPr>
-        <w:commentReference w:id="11"/>
+        <w:commentReference w:id="12"/>
       </w:r>
       <w:r>
         <w:rPr>
@@ -5820,9 +6122,27 @@
           <w:sz w:val="24"/>
           <w:szCs w:val="24"/>
         </w:rPr>
-        <w:t xml:space="preserve">. The researchers utilized the computational technique called envelopes which calculates that change in energy before and after a node removal. For targeted attacks, the researchers determined that removing nodes based on centrality values is sufficient for maximizing damage to a network. </w:t>
-      </w:r>
-      <w:commentRangeStart w:id="12"/>
+        <w:t xml:space="preserve">. The researchers utilized the computational technique called envelopes which calculates that change in energy before and after a node removal. For targeted attacks, the researchers determined that removing nodes based on centrality values is </w:t>
+      </w:r>
+      <w:proofErr w:type="gramStart"/>
+      <w:r>
+        <w:rPr>
+          <w:rFonts w:ascii="Times New Roman" w:eastAsiaTheme="minorEastAsia" w:hAnsi="Times New Roman" w:cs="Times New Roman"/>
+          <w:sz w:val="24"/>
+          <w:szCs w:val="24"/>
+        </w:rPr>
+        <w:t>sufficient</w:t>
+      </w:r>
+      <w:proofErr w:type="gramEnd"/>
+      <w:r>
+        <w:rPr>
+          <w:rFonts w:ascii="Times New Roman" w:eastAsiaTheme="minorEastAsia" w:hAnsi="Times New Roman" w:cs="Times New Roman"/>
+          <w:sz w:val="24"/>
+          <w:szCs w:val="24"/>
+        </w:rPr>
+        <w:t xml:space="preserve"> for maximizing damage to a network. </w:t>
+      </w:r>
+      <w:commentRangeStart w:id="13"/>
       <w:r>
         <w:rPr>
           <w:rFonts w:ascii="Times New Roman" w:eastAsiaTheme="minorEastAsia" w:hAnsi="Times New Roman" w:cs="Times New Roman"/>
@@ -5961,12 +6281,12 @@
         </w:rPr>
         <w:t xml:space="preserve"> </w:t>
       </w:r>
-      <w:commentRangeEnd w:id="12"/>
+      <w:commentRangeEnd w:id="13"/>
       <w:r>
         <w:rPr>
           <w:rStyle w:val="CommentReference"/>
         </w:rPr>
-        <w:commentReference w:id="12"/>
+        <w:commentReference w:id="13"/>
       </w:r>
       <w:r>
         <w:rPr>
@@ -6090,7 +6410,7 @@
         </w:rPr>
         <w:t xml:space="preserve">, </w:t>
       </w:r>
-      <w:commentRangeStart w:id="13"/>
+      <w:commentRangeStart w:id="14"/>
       <w:r>
         <w:rPr>
           <w:rFonts w:ascii="Times New Roman" w:eastAsiaTheme="minorEastAsia" w:hAnsi="Times New Roman" w:cs="Times New Roman"/>
@@ -6099,12 +6419,12 @@
         </w:rPr>
         <w:t xml:space="preserve">the authors establish they will be arguing </w:t>
       </w:r>
-      <w:commentRangeEnd w:id="13"/>
+      <w:commentRangeEnd w:id="14"/>
       <w:r>
         <w:rPr>
           <w:rStyle w:val="CommentReference"/>
         </w:rPr>
-        <w:commentReference w:id="13"/>
+        <w:commentReference w:id="14"/>
       </w:r>
       <w:r>
         <w:rPr>
@@ -6132,7 +6452,7 @@
         </w:rPr>
         <w:t xml:space="preserve"> of network measurements and that this </w:t>
       </w:r>
-      <w:commentRangeStart w:id="14"/>
+      <w:commentRangeStart w:id="15"/>
       <w:r>
         <w:rPr>
           <w:rFonts w:ascii="Times New Roman" w:eastAsiaTheme="minorEastAsia" w:hAnsi="Times New Roman" w:cs="Times New Roman"/>
@@ -6141,12 +6461,12 @@
         </w:rPr>
         <w:t xml:space="preserve">unnecessarily complicates </w:t>
       </w:r>
-      <w:commentRangeEnd w:id="14"/>
+      <w:commentRangeEnd w:id="15"/>
       <w:r>
         <w:rPr>
           <w:rStyle w:val="CommentReference"/>
         </w:rPr>
-        <w:commentReference w:id="14"/>
+        <w:commentReference w:id="15"/>
       </w:r>
       <w:r>
         <w:rPr>
@@ -6156,7 +6476,7 @@
         </w:rPr>
         <w:t xml:space="preserve">attempts to determine a definite measure set. First, </w:t>
       </w:r>
-      <w:commentRangeStart w:id="15"/>
+      <w:commentRangeStart w:id="16"/>
       <w:r>
         <w:rPr>
           <w:rFonts w:ascii="Times New Roman" w:eastAsiaTheme="minorEastAsia" w:hAnsi="Times New Roman" w:cs="Times New Roman"/>
@@ -6181,14 +6501,32 @@
           <w:sz w:val="24"/>
           <w:szCs w:val="24"/>
         </w:rPr>
-        <w:t xml:space="preserve"> and Uhlig 346). In other words, many of the existing network properties have been developed specific to a domain, and can therefore have intrinsic overlap with measurements from other domains. </w:t>
-      </w:r>
-      <w:commentRangeEnd w:id="15"/>
+        <w:t xml:space="preserve"> and Uhlig 346). In other words, many of the existing network properties have been developed specific to a </w:t>
+      </w:r>
+      <w:proofErr w:type="gramStart"/>
+      <w:r>
+        <w:rPr>
+          <w:rFonts w:ascii="Times New Roman" w:eastAsiaTheme="minorEastAsia" w:hAnsi="Times New Roman" w:cs="Times New Roman"/>
+          <w:sz w:val="24"/>
+          <w:szCs w:val="24"/>
+        </w:rPr>
+        <w:t>domain, and</w:t>
+      </w:r>
+      <w:proofErr w:type="gramEnd"/>
+      <w:r>
+        <w:rPr>
+          <w:rFonts w:ascii="Times New Roman" w:eastAsiaTheme="minorEastAsia" w:hAnsi="Times New Roman" w:cs="Times New Roman"/>
+          <w:sz w:val="24"/>
+          <w:szCs w:val="24"/>
+        </w:rPr>
+        <w:t xml:space="preserve"> can therefore have intrinsic overlap with measurements from other domains. </w:t>
+      </w:r>
+      <w:commentRangeEnd w:id="16"/>
       <w:r>
         <w:rPr>
           <w:rStyle w:val="CommentReference"/>
         </w:rPr>
-        <w:commentReference w:id="15"/>
+        <w:commentReference w:id="16"/>
       </w:r>
       <w:r>
         <w:rPr>
@@ -6207,7 +6545,7 @@
         <w:lastRenderedPageBreak/>
         <w:t xml:space="preserve">between different measurements. They find that </w:t>
       </w:r>
-      <w:commentRangeStart w:id="16"/>
+      <w:commentRangeStart w:id="17"/>
       <w:r>
         <w:rPr>
           <w:rFonts w:ascii="Times New Roman" w:eastAsiaTheme="minorEastAsia" w:hAnsi="Times New Roman" w:cs="Times New Roman"/>
@@ -6216,12 +6554,12 @@
         </w:rPr>
         <w:t xml:space="preserve">“networks with smaller distance are much more likely to have high-degree nodes that form tight and well-interconnected subgraphs” </w:t>
       </w:r>
-      <w:commentRangeEnd w:id="16"/>
+      <w:commentRangeEnd w:id="17"/>
       <w:r>
         <w:rPr>
           <w:rStyle w:val="CommentReference"/>
         </w:rPr>
-        <w:commentReference w:id="16"/>
+        <w:commentReference w:id="17"/>
       </w:r>
       <w:r>
         <w:rPr>
@@ -6265,7 +6603,25 @@
           <w:sz w:val="24"/>
           <w:szCs w:val="24"/>
         </w:rPr>
-        <w:t xml:space="preserve"> on the overall connectivity of a graph. Overall, this paper shows that some topological measures are more correlated than others, which implies that there is intrinsic overlap between them and they may not all be necessary.</w:t>
+        <w:t xml:space="preserve"> on the overall connectivity of a graph. Overall, this paper shows that some topological measures are more correlated than others, which implies that there is intrinsic overlap between </w:t>
+      </w:r>
+      <w:proofErr w:type="gramStart"/>
+      <w:r>
+        <w:rPr>
+          <w:rFonts w:ascii="Times New Roman" w:eastAsiaTheme="minorEastAsia" w:hAnsi="Times New Roman" w:cs="Times New Roman"/>
+          <w:sz w:val="24"/>
+          <w:szCs w:val="24"/>
+        </w:rPr>
+        <w:t>them</w:t>
+      </w:r>
+      <w:proofErr w:type="gramEnd"/>
+      <w:r>
+        <w:rPr>
+          <w:rFonts w:ascii="Times New Roman" w:eastAsiaTheme="minorEastAsia" w:hAnsi="Times New Roman" w:cs="Times New Roman"/>
+          <w:sz w:val="24"/>
+          <w:szCs w:val="24"/>
+        </w:rPr>
+        <w:t xml:space="preserve"> and they may not all be necessary.</w:t>
       </w:r>
     </w:p>
     <w:p>
@@ -6315,7 +6671,7 @@
         </w:rPr>
         <w:t xml:space="preserve"> </w:t>
       </w:r>
-      <w:commentRangeStart w:id="17"/>
+      <w:commentRangeStart w:id="18"/>
       <w:r>
         <w:rPr>
           <w:rFonts w:ascii="Times New Roman" w:eastAsiaTheme="minorEastAsia" w:hAnsi="Times New Roman" w:cs="Times New Roman"/>
@@ -6324,12 +6680,12 @@
         </w:rPr>
         <w:t xml:space="preserve">addresses a similar but broader </w:t>
       </w:r>
-      <w:commentRangeEnd w:id="17"/>
+      <w:commentRangeEnd w:id="18"/>
       <w:r>
         <w:rPr>
           <w:rStyle w:val="CommentReference"/>
         </w:rPr>
-        <w:commentReference w:id="17"/>
+        <w:commentReference w:id="18"/>
       </w:r>
       <w:r>
         <w:rPr>
@@ -6339,7 +6695,7 @@
         </w:rPr>
         <w:t xml:space="preserve">topic with a much more numerical approach. </w:t>
       </w:r>
-      <w:commentRangeStart w:id="18"/>
+      <w:commentRangeStart w:id="19"/>
       <w:r>
         <w:rPr>
           <w:rFonts w:ascii="Times New Roman" w:eastAsiaTheme="minorEastAsia" w:hAnsi="Times New Roman" w:cs="Times New Roman"/>
@@ -6348,12 +6704,12 @@
         </w:rPr>
         <w:t>Rather</w:t>
       </w:r>
-      <w:commentRangeEnd w:id="18"/>
+      <w:commentRangeEnd w:id="19"/>
       <w:r>
         <w:rPr>
           <w:rStyle w:val="CommentReference"/>
         </w:rPr>
-        <w:commentReference w:id="18"/>
+        <w:commentReference w:id="19"/>
       </w:r>
       <w:r>
         <w:rPr>
@@ -6363,7 +6719,7 @@
         </w:rPr>
         <w:t xml:space="preserve">, this paper seeks to find the general correlation coefficients between popular network centrality measures. For example, </w:t>
       </w:r>
-      <w:commentRangeStart w:id="19"/>
+      <w:commentRangeStart w:id="20"/>
       <w:r>
         <w:rPr>
           <w:rFonts w:ascii="Times New Roman" w:eastAsiaTheme="minorEastAsia" w:hAnsi="Times New Roman" w:cs="Times New Roman"/>
@@ -6372,12 +6728,12 @@
         </w:rPr>
         <w:t xml:space="preserve">rather early on </w:t>
       </w:r>
-      <w:commentRangeEnd w:id="19"/>
+      <w:commentRangeEnd w:id="20"/>
       <w:r>
         <w:rPr>
           <w:rStyle w:val="CommentReference"/>
         </w:rPr>
-        <w:commentReference w:id="19"/>
+        <w:commentReference w:id="20"/>
       </w:r>
       <w:r>
         <w:rPr>
@@ -6405,21 +6761,31 @@
         </w:rPr>
         <w:t xml:space="preserve"> 11). The author then goes on to define and describe several of the most popular centrality metrics, such as Degree, Eigenvector, Betweenness, Closeness, Farness, and Eccentricity. After </w:t>
       </w:r>
-      <w:commentRangeStart w:id="20"/>
-      <w:r>
-        <w:rPr>
-          <w:rFonts w:ascii="Times New Roman" w:eastAsiaTheme="minorEastAsia" w:hAnsi="Times New Roman" w:cs="Times New Roman"/>
-          <w:sz w:val="24"/>
-          <w:szCs w:val="24"/>
-        </w:rPr>
-        <w:t xml:space="preserve">sufficient analysis </w:t>
-      </w:r>
-      <w:commentRangeEnd w:id="20"/>
+      <w:commentRangeStart w:id="21"/>
+      <w:proofErr w:type="gramStart"/>
+      <w:r>
+        <w:rPr>
+          <w:rFonts w:ascii="Times New Roman" w:eastAsiaTheme="minorEastAsia" w:hAnsi="Times New Roman" w:cs="Times New Roman"/>
+          <w:sz w:val="24"/>
+          <w:szCs w:val="24"/>
+        </w:rPr>
+        <w:t>sufficient</w:t>
+      </w:r>
+      <w:proofErr w:type="gramEnd"/>
+      <w:r>
+        <w:rPr>
+          <w:rFonts w:ascii="Times New Roman" w:eastAsiaTheme="minorEastAsia" w:hAnsi="Times New Roman" w:cs="Times New Roman"/>
+          <w:sz w:val="24"/>
+          <w:szCs w:val="24"/>
+        </w:rPr>
+        <w:t xml:space="preserve"> analysis </w:t>
+      </w:r>
+      <w:commentRangeEnd w:id="21"/>
       <w:r>
         <w:rPr>
           <w:rStyle w:val="CommentReference"/>
         </w:rPr>
-        <w:commentReference w:id="20"/>
+        <w:commentReference w:id="21"/>
       </w:r>
       <w:r>
         <w:rPr>
@@ -6429,7 +6795,7 @@
         </w:rPr>
         <w:t xml:space="preserve">of real-world networks, the author uses the </w:t>
       </w:r>
-      <w:commentRangeStart w:id="21"/>
+      <w:commentRangeStart w:id="22"/>
       <w:r>
         <w:rPr>
           <w:rFonts w:ascii="Times New Roman" w:eastAsiaTheme="minorEastAsia" w:hAnsi="Times New Roman" w:cs="Times New Roman"/>
@@ -6438,12 +6804,12 @@
         </w:rPr>
         <w:t xml:space="preserve">Pearson Correlation Coefficient formulation </w:t>
       </w:r>
-      <w:commentRangeEnd w:id="21"/>
+      <w:commentRangeEnd w:id="22"/>
       <w:r>
         <w:rPr>
           <w:rStyle w:val="CommentReference"/>
         </w:rPr>
-        <w:commentReference w:id="21"/>
+        <w:commentReference w:id="22"/>
       </w:r>
       <w:r>
         <w:rPr>
@@ -6453,7 +6819,7 @@
         </w:rPr>
         <w:t xml:space="preserve">to evaluate correlations between centrality metrics, which is very similar to what we are doing in our Network Centrality project. In conclusion, the author finds that </w:t>
       </w:r>
-      <w:commentRangeStart w:id="22"/>
+      <w:commentRangeStart w:id="23"/>
       <w:r>
         <w:rPr>
           <w:rFonts w:ascii="Times New Roman" w:eastAsiaTheme="minorEastAsia" w:hAnsi="Times New Roman" w:cs="Times New Roman"/>
@@ -6462,20 +6828,38 @@
         </w:rPr>
         <w:t xml:space="preserve">when the variation of node degrees </w:t>
       </w:r>
-      <w:commentRangeEnd w:id="22"/>
+      <w:commentRangeEnd w:id="23"/>
       <w:r>
         <w:rPr>
           <w:rStyle w:val="CommentReference"/>
         </w:rPr>
-        <w:commentReference w:id="22"/>
-      </w:r>
-      <w:r>
-        <w:rPr>
-          <w:rFonts w:ascii="Times New Roman" w:eastAsiaTheme="minorEastAsia" w:hAnsi="Times New Roman" w:cs="Times New Roman"/>
-          <w:sz w:val="24"/>
-          <w:szCs w:val="24"/>
-        </w:rPr>
-        <w:t>is low, betweenness and closeness are ranked equivalently. Consequently, when the network becomes scale-free, these two shortest-path metrics become less correlated. Overall, the two degree-based metrics (degree and eigenvector) are highly correlated and the four shortest-path metrics are moderately correlated. Additionally, the degree-based and shortest-path based centralities are not correlated in random networks, but are moderately correlated in networks that exhibit scale-free nature. The author concludes by stating that “the level of correlation between a degree-based centrality metric and a shortest path-based centrality metric increases with increase in variation of node degree” (</w:t>
+        <w:commentReference w:id="23"/>
+      </w:r>
+      <w:r>
+        <w:rPr>
+          <w:rFonts w:ascii="Times New Roman" w:eastAsiaTheme="minorEastAsia" w:hAnsi="Times New Roman" w:cs="Times New Roman"/>
+          <w:sz w:val="24"/>
+          <w:szCs w:val="24"/>
+        </w:rPr>
+        <w:t xml:space="preserve">is low, betweenness and closeness are ranked equivalently. Consequently, when the network becomes scale-free, these two shortest-path metrics become less correlated. Overall, the two degree-based metrics (degree and eigenvector) are highly correlated and the four shortest-path metrics are moderately correlated. Additionally, the degree-based and shortest-path based centralities are not correlated in random </w:t>
+      </w:r>
+      <w:proofErr w:type="gramStart"/>
+      <w:r>
+        <w:rPr>
+          <w:rFonts w:ascii="Times New Roman" w:eastAsiaTheme="minorEastAsia" w:hAnsi="Times New Roman" w:cs="Times New Roman"/>
+          <w:sz w:val="24"/>
+          <w:szCs w:val="24"/>
+        </w:rPr>
+        <w:t>networks, but</w:t>
+      </w:r>
+      <w:proofErr w:type="gramEnd"/>
+      <w:r>
+        <w:rPr>
+          <w:rFonts w:ascii="Times New Roman" w:eastAsiaTheme="minorEastAsia" w:hAnsi="Times New Roman" w:cs="Times New Roman"/>
+          <w:sz w:val="24"/>
+          <w:szCs w:val="24"/>
+        </w:rPr>
+        <w:t xml:space="preserve"> are moderately correlated in networks that exhibit scale-free nature. The author concludes by stating that “the level of correlation between a degree-based centrality metric and a shortest path-based centrality metric increases with increase in variation of node degree” (</w:t>
       </w:r>
       <w:proofErr w:type="spellStart"/>
       <w:r>
@@ -6517,7 +6901,7 @@
           <w:szCs w:val="24"/>
         </w:rPr>
       </w:pPr>
-      <w:commentRangeStart w:id="23"/>
+      <w:commentRangeStart w:id="24"/>
       <w:r>
         <w:rPr>
           <w:rFonts w:ascii="Times New Roman" w:eastAsiaTheme="minorEastAsia" w:hAnsi="Times New Roman" w:cs="Times New Roman"/>
@@ -6526,12 +6910,12 @@
         </w:rPr>
         <w:t xml:space="preserve">The first paper to be looked at </w:t>
       </w:r>
-      <w:commentRangeEnd w:id="23"/>
+      <w:commentRangeEnd w:id="24"/>
       <w:r>
         <w:rPr>
           <w:rStyle w:val="CommentReference"/>
         </w:rPr>
-        <w:commentReference w:id="23"/>
+        <w:commentReference w:id="24"/>
       </w:r>
       <w:r>
         <w:rPr>
@@ -6541,7 +6925,7 @@
         </w:rPr>
         <w:t xml:space="preserve">is titled ‘Correlation between centrality metrics and their application to the opinion model’ </w:t>
       </w:r>
-      <w:commentRangeStart w:id="24"/>
+      <w:commentRangeStart w:id="25"/>
       <w:r>
         <w:rPr>
           <w:rFonts w:ascii="Times New Roman" w:eastAsiaTheme="minorEastAsia" w:hAnsi="Times New Roman" w:cs="Times New Roman"/>
@@ -6586,12 +6970,12 @@
         </w:rPr>
         <w:t xml:space="preserve"> Wang; of the Delft University of Technology and Boston University</w:t>
       </w:r>
-      <w:commentRangeEnd w:id="24"/>
+      <w:commentRangeEnd w:id="25"/>
       <w:r>
         <w:rPr>
           <w:rStyle w:val="CommentReference"/>
         </w:rPr>
-        <w:commentReference w:id="24"/>
+        <w:commentReference w:id="25"/>
       </w:r>
       <w:r>
         <w:rPr>
@@ -6601,7 +6985,7 @@
         </w:rPr>
         <w:t xml:space="preserve">. This paper </w:t>
       </w:r>
-      <w:commentRangeStart w:id="25"/>
+      <w:commentRangeStart w:id="26"/>
       <w:r>
         <w:rPr>
           <w:rFonts w:ascii="Times New Roman" w:eastAsiaTheme="minorEastAsia" w:hAnsi="Times New Roman" w:cs="Times New Roman"/>
@@ -6610,12 +6994,12 @@
         </w:rPr>
         <w:t xml:space="preserve">is based around the idea of </w:t>
       </w:r>
-      <w:commentRangeEnd w:id="25"/>
+      <w:commentRangeEnd w:id="26"/>
       <w:r>
         <w:rPr>
           <w:rStyle w:val="CommentReference"/>
         </w:rPr>
-        <w:commentReference w:id="25"/>
+        <w:commentReference w:id="26"/>
       </w:r>
       <w:r>
         <w:rPr>
@@ -6625,7 +7009,7 @@
         </w:rPr>
         <w:t xml:space="preserve">studying correlation of centrality metrics in terms of their Pearson correlation metrics - and from there introducing a new centrality measure </w:t>
       </w:r>
-      <w:commentRangeStart w:id="26"/>
+      <w:commentRangeStart w:id="27"/>
       <w:r>
         <w:rPr>
           <w:rFonts w:ascii="Times New Roman" w:eastAsiaTheme="minorEastAsia" w:hAnsi="Times New Roman" w:cs="Times New Roman"/>
@@ -6634,12 +7018,12 @@
         </w:rPr>
         <w:t xml:space="preserve">deemed </w:t>
       </w:r>
-      <w:commentRangeEnd w:id="26"/>
+      <w:commentRangeEnd w:id="27"/>
       <w:r>
         <w:rPr>
           <w:rStyle w:val="CommentReference"/>
         </w:rPr>
-        <w:commentReference w:id="26"/>
+        <w:commentReference w:id="27"/>
       </w:r>
       <w:r>
         <w:rPr>
@@ -6649,7 +7033,7 @@
         </w:rPr>
         <w:t xml:space="preserve">the degree mass. Degree mass is defined as: </w:t>
       </w:r>
-      <w:commentRangeStart w:id="27"/>
+      <w:commentRangeStart w:id="28"/>
       <w:r>
         <w:rPr>
           <w:rFonts w:ascii="Times New Roman" w:eastAsiaTheme="minorEastAsia" w:hAnsi="Times New Roman" w:cs="Times New Roman"/>
@@ -6692,7 +7076,16 @@
           <w:sz w:val="24"/>
           <w:szCs w:val="24"/>
         </w:rPr>
-        <w:t>=j=1N(k=0mAk)</w:t>
+        <w:t>=j=1N(k=0</w:t>
+      </w:r>
+      <w:proofErr w:type="gramStart"/>
+      <w:r>
+        <w:rPr>
+          <w:rFonts w:ascii="Times New Roman" w:eastAsiaTheme="minorEastAsia" w:hAnsi="Times New Roman" w:cs="Times New Roman"/>
+          <w:sz w:val="24"/>
+          <w:szCs w:val="24"/>
+        </w:rPr>
+        <w:t>mAk)</w:t>
       </w:r>
       <w:proofErr w:type="spellStart"/>
       <w:r>
@@ -6703,13 +7096,14 @@
         </w:rPr>
         <w:t>ijdj</w:t>
       </w:r>
-      <w:commentRangeEnd w:id="27"/>
+      <w:commentRangeEnd w:id="28"/>
       <w:proofErr w:type="spellEnd"/>
+      <w:proofErr w:type="gramEnd"/>
       <w:r>
         <w:rPr>
           <w:rStyle w:val="CommentReference"/>
         </w:rPr>
-        <w:commentReference w:id="27"/>
+        <w:commentReference w:id="28"/>
       </w:r>
       <w:r>
         <w:rPr>
@@ -6719,7 +7113,7 @@
         </w:rPr>
         <w:t xml:space="preserve">. This paper is used as a proof of this new centrality metric. Through </w:t>
       </w:r>
-      <w:commentRangeStart w:id="28"/>
+      <w:commentRangeStart w:id="29"/>
       <w:r>
         <w:rPr>
           <w:rFonts w:ascii="Times New Roman" w:eastAsiaTheme="minorEastAsia" w:hAnsi="Times New Roman" w:cs="Times New Roman"/>
@@ -6728,12 +7122,12 @@
         </w:rPr>
         <w:t xml:space="preserve">some simulations </w:t>
       </w:r>
-      <w:commentRangeEnd w:id="28"/>
+      <w:commentRangeEnd w:id="29"/>
       <w:r>
         <w:rPr>
           <w:rStyle w:val="CommentReference"/>
         </w:rPr>
-        <w:commentReference w:id="28"/>
+        <w:commentReference w:id="29"/>
       </w:r>
       <w:r>
         <w:rPr>
@@ -6743,7 +7137,7 @@
         </w:rPr>
         <w:t xml:space="preserve">it is found that the lowest-order degree masses are strongly correlated with the betweenness, closeness, and the components of the principal eigenvector - all of which prove difficult to compute. </w:t>
       </w:r>
-      <w:commentRangeStart w:id="29"/>
+      <w:commentRangeStart w:id="30"/>
       <w:r>
         <w:rPr>
           <w:rFonts w:ascii="Times New Roman" w:eastAsiaTheme="minorEastAsia" w:hAnsi="Times New Roman" w:cs="Times New Roman"/>
@@ -6752,12 +7146,12 @@
         </w:rPr>
         <w:t>It is found that the 0th-order degree mass is the degree and the high order degree mass is proportional to the principal eigenvector x1.</w:t>
       </w:r>
-      <w:commentRangeEnd w:id="29"/>
+      <w:commentRangeEnd w:id="30"/>
       <w:r>
         <w:rPr>
           <w:rStyle w:val="CommentReference"/>
         </w:rPr>
-        <w:commentReference w:id="29"/>
+        <w:commentReference w:id="30"/>
       </w:r>
     </w:p>
     <w:p>
@@ -6843,7 +7237,7 @@
         </w:rPr>
         <w:t xml:space="preserve">. This study is focused on finding the correlation between </w:t>
       </w:r>
-      <w:commentRangeStart w:id="30"/>
+      <w:commentRangeStart w:id="31"/>
       <w:r>
         <w:rPr>
           <w:rFonts w:ascii="Times New Roman" w:eastAsiaTheme="minorEastAsia" w:hAnsi="Times New Roman" w:cs="Times New Roman"/>
@@ -6852,12 +7246,12 @@
         </w:rPr>
         <w:t>different centrality measures</w:t>
       </w:r>
-      <w:commentRangeEnd w:id="30"/>
+      <w:commentRangeEnd w:id="31"/>
       <w:r>
         <w:rPr>
           <w:rStyle w:val="CommentReference"/>
         </w:rPr>
-        <w:commentReference w:id="30"/>
+        <w:commentReference w:id="31"/>
       </w:r>
       <w:r>
         <w:rPr>
@@ -6867,7 +7261,7 @@
         </w:rPr>
         <w:t xml:space="preserve">, and in turn finding </w:t>
       </w:r>
-      <w:commentRangeStart w:id="31"/>
+      <w:commentRangeStart w:id="32"/>
       <w:r>
         <w:rPr>
           <w:rFonts w:ascii="Times New Roman" w:eastAsiaTheme="minorEastAsia" w:hAnsi="Times New Roman" w:cs="Times New Roman"/>
@@ -6885,12 +7279,12 @@
         <w:lastRenderedPageBreak/>
         <w:t xml:space="preserve">inform in regarding to nodal roles </w:t>
       </w:r>
-      <w:commentRangeEnd w:id="31"/>
+      <w:commentRangeEnd w:id="32"/>
       <w:r>
         <w:rPr>
           <w:rStyle w:val="CommentReference"/>
         </w:rPr>
-        <w:commentReference w:id="31"/>
+        <w:commentReference w:id="32"/>
       </w:r>
       <w:r>
         <w:rPr>
@@ -6956,7 +7350,7 @@
         </w:rPr>
         <w:t xml:space="preserve">analyzes 120 real-world networks and 480 models-generated generated by the four network models: </w:t>
       </w:r>
-      <w:commentRangeStart w:id="32"/>
+      <w:commentRangeStart w:id="33"/>
       <w:proofErr w:type="spellStart"/>
       <w:r>
         <w:rPr>
@@ -6975,12 +7369,12 @@
         </w:rPr>
         <w:t>–Albert, stochastic block, forest-fire, and 2K</w:t>
       </w:r>
-      <w:commentRangeEnd w:id="32"/>
+      <w:commentRangeEnd w:id="33"/>
       <w:r>
         <w:rPr>
           <w:rStyle w:val="CommentReference"/>
         </w:rPr>
-        <w:commentReference w:id="32"/>
+        <w:commentReference w:id="33"/>
       </w:r>
       <w:r>
         <w:rPr>
@@ -6990,7 +7384,7 @@
         </w:rPr>
         <w:t xml:space="preserve">. For each of the graphs, they measure </w:t>
       </w:r>
-      <w:commentRangeStart w:id="33"/>
+      <w:commentRangeStart w:id="34"/>
       <w:r>
         <w:rPr>
           <w:rFonts w:ascii="Times New Roman" w:eastAsiaTheme="minorEastAsia" w:hAnsi="Times New Roman" w:cs="Times New Roman"/>
@@ -6999,12 +7393,12 @@
         </w:rPr>
         <w:t xml:space="preserve">17 different structure measurements </w:t>
       </w:r>
-      <w:commentRangeEnd w:id="33"/>
+      <w:commentRangeEnd w:id="34"/>
       <w:r>
         <w:rPr>
           <w:rStyle w:val="CommentReference"/>
         </w:rPr>
-        <w:commentReference w:id="33"/>
+        <w:commentReference w:id="34"/>
       </w:r>
       <w:r>
         <w:rPr>
@@ -7014,7 +7408,7 @@
         </w:rPr>
         <w:t xml:space="preserve">that cumulatively represent the whole graph. Then for each of the two graphs from real-word and models-generated, a distance will be computed based on the structure measurement, however, </w:t>
       </w:r>
-      <w:commentRangeStart w:id="34"/>
+      <w:commentRangeStart w:id="35"/>
       <w:r>
         <w:rPr>
           <w:rFonts w:ascii="Times New Roman" w:eastAsiaTheme="minorEastAsia" w:hAnsi="Times New Roman" w:cs="Times New Roman"/>
@@ -7023,12 +7417,12 @@
         </w:rPr>
         <w:t xml:space="preserve">there is too many structure measurement to choose from, in order to choose the best one, a grid search optimization is used to choose the best structure to minimize the distance. Moreover, when they try to measure the distance between two graphs, they used Spearman’s rank correlation because of its ability to measure non-linear relations as well as outliers-sensitive graphs. </w:t>
       </w:r>
-      <w:commentRangeEnd w:id="34"/>
+      <w:commentRangeEnd w:id="35"/>
       <w:r>
         <w:rPr>
           <w:rStyle w:val="CommentReference"/>
         </w:rPr>
-        <w:commentReference w:id="34"/>
+        <w:commentReference w:id="35"/>
       </w:r>
       <w:r>
         <w:rPr>
@@ -7038,21 +7432,31 @@
         </w:rPr>
         <w:t xml:space="preserve">Finally, they test whether it is able to synthesize networks, which is to determine if it is possible to generate a real-world network or there are some measurements that the model-generated networks </w:t>
       </w:r>
-      <w:commentRangeStart w:id="35"/>
-      <w:r>
-        <w:rPr>
-          <w:rFonts w:ascii="Times New Roman" w:eastAsiaTheme="minorEastAsia" w:hAnsi="Times New Roman" w:cs="Times New Roman"/>
-          <w:sz w:val="24"/>
-          <w:szCs w:val="24"/>
-        </w:rPr>
-        <w:t xml:space="preserve">cant </w:t>
-      </w:r>
-      <w:commentRangeEnd w:id="35"/>
+      <w:commentRangeStart w:id="36"/>
+      <w:proofErr w:type="gramStart"/>
+      <w:r>
+        <w:rPr>
+          <w:rFonts w:ascii="Times New Roman" w:eastAsiaTheme="minorEastAsia" w:hAnsi="Times New Roman" w:cs="Times New Roman"/>
+          <w:sz w:val="24"/>
+          <w:szCs w:val="24"/>
+        </w:rPr>
+        <w:t>cant</w:t>
+      </w:r>
+      <w:proofErr w:type="gramEnd"/>
+      <w:r>
+        <w:rPr>
+          <w:rFonts w:ascii="Times New Roman" w:eastAsiaTheme="minorEastAsia" w:hAnsi="Times New Roman" w:cs="Times New Roman"/>
+          <w:sz w:val="24"/>
+          <w:szCs w:val="24"/>
+        </w:rPr>
+        <w:t xml:space="preserve"> </w:t>
+      </w:r>
+      <w:commentRangeEnd w:id="36"/>
       <w:r>
         <w:rPr>
           <w:rStyle w:val="CommentReference"/>
         </w:rPr>
-        <w:commentReference w:id="35"/>
+        <w:commentReference w:id="36"/>
       </w:r>
       <w:r>
         <w:rPr>
@@ -7062,7 +7466,7 @@
         </w:rPr>
         <w:t xml:space="preserve">capture. To do that, they fit each generated model into real-world ones, then </w:t>
       </w:r>
-      <w:commentRangeStart w:id="36"/>
+      <w:commentRangeStart w:id="37"/>
       <w:r>
         <w:rPr>
           <w:rFonts w:ascii="Times New Roman" w:eastAsiaTheme="minorEastAsia" w:hAnsi="Times New Roman" w:cs="Times New Roman"/>
@@ -7071,12 +7475,12 @@
         </w:rPr>
         <w:t xml:space="preserve">we </w:t>
       </w:r>
-      <w:commentRangeEnd w:id="36"/>
+      <w:commentRangeEnd w:id="37"/>
       <w:r>
         <w:rPr>
           <w:rStyle w:val="CommentReference"/>
         </w:rPr>
-        <w:commentReference w:id="36"/>
+        <w:commentReference w:id="37"/>
       </w:r>
       <w:r>
         <w:rPr>
@@ -7114,7 +7518,25 @@
           <w:sz w:val="24"/>
           <w:szCs w:val="24"/>
         </w:rPr>
-        <w:t xml:space="preserve">Up to these days, there are many centrality indices that have been introduced but only some of them are actually correlated. Knowing the correlation between indices is crucial because we can omit the redundant one or compute the cheaper indices. However, many reports show inconsistency in results, that’s why the paper </w:t>
+        <w:t xml:space="preserve">Up to these days, there are many centrality indices that have been introduced but only some of them are </w:t>
+      </w:r>
+      <w:proofErr w:type="gramStart"/>
+      <w:r>
+        <w:rPr>
+          <w:rFonts w:ascii="Times New Roman" w:eastAsiaTheme="minorEastAsia" w:hAnsi="Times New Roman" w:cs="Times New Roman"/>
+          <w:sz w:val="24"/>
+          <w:szCs w:val="24"/>
+        </w:rPr>
+        <w:t>actually correlated</w:t>
+      </w:r>
+      <w:proofErr w:type="gramEnd"/>
+      <w:r>
+        <w:rPr>
+          <w:rFonts w:ascii="Times New Roman" w:eastAsiaTheme="minorEastAsia" w:hAnsi="Times New Roman" w:cs="Times New Roman"/>
+          <w:sz w:val="24"/>
+          <w:szCs w:val="24"/>
+        </w:rPr>
+        <w:t xml:space="preserve">. Knowing the correlation between indices is crucial because we can omit the redundant one or compute the cheaper indices. However, many reports show inconsistency in results, that’s why the paper </w:t>
       </w:r>
       <w:r>
         <w:rPr>
@@ -7134,7 +7556,7 @@
         </w:rPr>
         <w:t xml:space="preserve">will show that such correlations are determined mainly by structural properties of a network. The research proved that by showing the research by Valente et al and show </w:t>
       </w:r>
-      <w:commentRangeStart w:id="37"/>
+      <w:commentRangeStart w:id="38"/>
       <w:r>
         <w:rPr>
           <w:rFonts w:ascii="Times New Roman" w:eastAsiaTheme="minorEastAsia" w:hAnsi="Times New Roman" w:cs="Times New Roman"/>
@@ -7143,12 +7565,12 @@
         </w:rPr>
         <w:t>that the correlation computation result is incorrect because of the preorder induced by the neighborhood-inclusion, it increases the ranking of the centrality much more than it should be in uniquely ranked graph or more specifically, threshold graphs</w:t>
       </w:r>
-      <w:commentRangeEnd w:id="37"/>
+      <w:commentRangeEnd w:id="38"/>
       <w:r>
         <w:rPr>
           <w:rStyle w:val="CommentReference"/>
         </w:rPr>
-        <w:commentReference w:id="37"/>
+        <w:commentReference w:id="38"/>
       </w:r>
       <w:r>
         <w:rPr>
@@ -7158,7 +7580,7 @@
         </w:rPr>
         <w:t>. Because correlation results from threshold graphs are incorrect, we need to quantify the difference between a random graph and threshold graphs, in which the paper presents out 7 different methods. The result shows that further structural properties other than the neighborhood-inclusion preorder will affect the correlation result</w:t>
       </w:r>
-      <w:commentRangeStart w:id="38"/>
+      <w:commentRangeStart w:id="39"/>
       <w:r>
         <w:rPr>
           <w:rFonts w:ascii="Times New Roman" w:eastAsiaTheme="minorEastAsia" w:hAnsi="Times New Roman" w:cs="Times New Roman"/>
@@ -7167,12 +7589,12 @@
         </w:rPr>
         <w:t>, thus making the structural properties very importance to compute the correlation</w:t>
       </w:r>
-      <w:commentRangeEnd w:id="38"/>
+      <w:commentRangeEnd w:id="39"/>
       <w:r>
         <w:rPr>
           <w:rStyle w:val="CommentReference"/>
         </w:rPr>
-        <w:commentReference w:id="38"/>
+        <w:commentReference w:id="39"/>
       </w:r>
       <w:r>
         <w:rPr>
@@ -7230,8 +7652,415 @@
         </w:rPr>
         <w:t xml:space="preserve">, </w:t>
       </w:r>
-      <w:bookmarkStart w:id="39" w:name="_GoBack"/>
-      <w:bookmarkEnd w:id="39"/>
+      <w:r>
+        <w:rPr>
+          <w:rFonts w:ascii="Times New Roman" w:eastAsiaTheme="minorEastAsia" w:hAnsi="Times New Roman" w:cs="Times New Roman"/>
+          <w:sz w:val="24"/>
+          <w:szCs w:val="24"/>
+        </w:rPr>
+        <w:t xml:space="preserve">the researchers studied whether if there were correlations between different network metrics. These network metrics where specifically studied within the domain of the topology of the internet. </w:t>
+      </w:r>
+      <w:r>
+        <w:rPr>
+          <w:rFonts w:ascii="Times New Roman" w:eastAsiaTheme="minorEastAsia" w:hAnsi="Times New Roman" w:cs="Times New Roman"/>
+          <w:sz w:val="24"/>
+          <w:szCs w:val="24"/>
+        </w:rPr>
+        <w:t xml:space="preserve">The researchers examined many different network metrics </w:t>
+      </w:r>
+      <w:r>
+        <w:rPr>
+          <w:rFonts w:ascii="Times New Roman" w:eastAsiaTheme="minorEastAsia" w:hAnsi="Times New Roman" w:cs="Times New Roman"/>
+          <w:sz w:val="24"/>
+          <w:szCs w:val="24"/>
+        </w:rPr>
+        <w:t>including</w:t>
+      </w:r>
+      <w:r>
+        <w:rPr>
+          <w:rFonts w:ascii="Times New Roman" w:eastAsiaTheme="minorEastAsia" w:hAnsi="Times New Roman" w:cs="Times New Roman"/>
+          <w:sz w:val="24"/>
+          <w:szCs w:val="24"/>
+        </w:rPr>
+        <w:t xml:space="preserve"> connectivity, </w:t>
+      </w:r>
+      <w:r>
+        <w:rPr>
+          <w:rFonts w:ascii="Times New Roman" w:eastAsiaTheme="minorEastAsia" w:hAnsi="Times New Roman" w:cs="Times New Roman"/>
+          <w:sz w:val="24"/>
+          <w:szCs w:val="24"/>
+        </w:rPr>
+        <w:lastRenderedPageBreak/>
+        <w:t xml:space="preserve">clustering, distance, centrality, hierarchical, and scaling of network metrics. </w:t>
+      </w:r>
+      <w:r>
+        <w:rPr>
+          <w:rFonts w:ascii="Times New Roman" w:eastAsiaTheme="minorEastAsia" w:hAnsi="Times New Roman" w:cs="Times New Roman"/>
+          <w:sz w:val="24"/>
+          <w:szCs w:val="24"/>
+        </w:rPr>
+        <w:t xml:space="preserve">The researchers also examined the normalized values of the centrality metrics based on the number of vertices in graphs examined. The researchers found significant average correlation among </w:t>
+      </w:r>
+      <w:r>
+        <w:rPr>
+          <w:rFonts w:ascii="Times New Roman" w:eastAsiaTheme="minorEastAsia" w:hAnsi="Times New Roman" w:cs="Times New Roman"/>
+          <w:sz w:val="24"/>
+          <w:szCs w:val="24"/>
+        </w:rPr>
+        <w:t>the metrics studied. The researchers found that the centrality measures correlated highly with other network metrics such as betweenness is highly correlated with normalized average path length.</w:t>
+      </w:r>
+      <w:r>
+        <w:rPr>
+          <w:rFonts w:ascii="Times New Roman" w:eastAsiaTheme="minorEastAsia" w:hAnsi="Times New Roman" w:cs="Times New Roman"/>
+          <w:sz w:val="24"/>
+          <w:szCs w:val="24"/>
+        </w:rPr>
+        <w:t xml:space="preserve"> However, it also exposed centralities the don’t correlate well with anything such as eigenvector centrality did not show significant correlations with many of the metrics studied. The researchers exposed many other ways of examining networks other than centralities and it could expand the research being performed in this paper.</w:t>
+      </w:r>
+    </w:p>
+    <w:p>
+      <w:pPr>
+        <w:pStyle w:val="ListParagraph"/>
+        <w:ind w:left="0"/>
+        <w:rPr>
+          <w:rFonts w:ascii="Times New Roman" w:eastAsiaTheme="minorEastAsia" w:hAnsi="Times New Roman" w:cs="Times New Roman"/>
+          <w:sz w:val="24"/>
+          <w:szCs w:val="24"/>
+        </w:rPr>
+      </w:pPr>
+    </w:p>
+    <w:p>
+      <w:pPr>
+        <w:pStyle w:val="ListParagraph"/>
+        <w:ind w:left="0"/>
+        <w:rPr>
+          <w:rFonts w:ascii="Times New Roman" w:eastAsiaTheme="minorEastAsia" w:hAnsi="Times New Roman" w:cs="Times New Roman"/>
+          <w:sz w:val="24"/>
+          <w:szCs w:val="24"/>
+        </w:rPr>
+      </w:pPr>
+      <w:r>
+        <w:rPr>
+          <w:rFonts w:ascii="Times New Roman" w:eastAsiaTheme="minorEastAsia" w:hAnsi="Times New Roman" w:cs="Times New Roman"/>
+          <w:sz w:val="24"/>
+          <w:szCs w:val="24"/>
+        </w:rPr>
+        <w:t xml:space="preserve">In the paper </w:t>
+      </w:r>
+      <w:r>
+        <w:rPr>
+          <w:rFonts w:ascii="Times New Roman" w:eastAsiaTheme="minorEastAsia" w:hAnsi="Times New Roman" w:cs="Times New Roman"/>
+          <w:i/>
+          <w:iCs/>
+          <w:sz w:val="24"/>
+          <w:szCs w:val="24"/>
+        </w:rPr>
+        <w:t>The Correlation of Metrics in Complex Networks with Applications in Functional Brain Networks</w:t>
+      </w:r>
+      <w:r>
+        <w:rPr>
+          <w:rFonts w:ascii="Times New Roman" w:eastAsiaTheme="minorEastAsia" w:hAnsi="Times New Roman" w:cs="Times New Roman"/>
+          <w:sz w:val="24"/>
+          <w:szCs w:val="24"/>
+        </w:rPr>
+        <w:t xml:space="preserve">, the researchers set out to analyze network metrics that applied to brain networks. They studied four different network models including </w:t>
+      </w:r>
+      <w:proofErr w:type="spellStart"/>
+      <w:r>
+        <w:rPr>
+          <w:rFonts w:ascii="Times New Roman" w:eastAsiaTheme="minorEastAsia" w:hAnsi="Times New Roman" w:cs="Times New Roman"/>
+          <w:sz w:val="24"/>
+          <w:szCs w:val="24"/>
+        </w:rPr>
+        <w:t>B</w:t>
+      </w:r>
+      <w:r>
+        <w:rPr>
+          <w:rFonts w:ascii="Times New Roman" w:eastAsiaTheme="minorEastAsia" w:hAnsi="Times New Roman" w:cs="Times New Roman"/>
+          <w:sz w:val="24"/>
+          <w:szCs w:val="24"/>
+        </w:rPr>
+        <w:t>á</w:t>
+      </w:r>
+      <w:r>
+        <w:rPr>
+          <w:rFonts w:ascii="Times New Roman" w:eastAsiaTheme="minorEastAsia" w:hAnsi="Times New Roman" w:cs="Times New Roman"/>
+          <w:sz w:val="24"/>
+          <w:szCs w:val="24"/>
+        </w:rPr>
+        <w:t>rabasi</w:t>
+      </w:r>
+      <w:proofErr w:type="spellEnd"/>
+      <w:r>
+        <w:rPr>
+          <w:rFonts w:ascii="Times New Roman" w:eastAsiaTheme="minorEastAsia" w:hAnsi="Times New Roman" w:cs="Times New Roman"/>
+          <w:sz w:val="24"/>
+          <w:szCs w:val="24"/>
+        </w:rPr>
+        <w:t>–Albert</w:t>
+      </w:r>
+      <w:r>
+        <w:rPr>
+          <w:rFonts w:ascii="Times New Roman" w:eastAsiaTheme="minorEastAsia" w:hAnsi="Times New Roman" w:cs="Times New Roman"/>
+          <w:sz w:val="24"/>
+          <w:szCs w:val="24"/>
+        </w:rPr>
+        <w:t xml:space="preserve">, </w:t>
+      </w:r>
+      <w:proofErr w:type="spellStart"/>
+      <w:r>
+        <w:rPr>
+          <w:rFonts w:ascii="Times New Roman" w:eastAsiaTheme="minorEastAsia" w:hAnsi="Times New Roman" w:cs="Times New Roman"/>
+          <w:sz w:val="24"/>
+          <w:szCs w:val="24"/>
+        </w:rPr>
+        <w:t>Erd</w:t>
+      </w:r>
+      <w:r>
+        <w:rPr>
+          <w:rFonts w:ascii="Times New Roman" w:eastAsiaTheme="minorEastAsia" w:hAnsi="Times New Roman" w:cs="Times New Roman"/>
+          <w:sz w:val="24"/>
+          <w:szCs w:val="24"/>
+        </w:rPr>
+        <w:t>ö</w:t>
+      </w:r>
+      <w:r>
+        <w:rPr>
+          <w:rFonts w:ascii="Times New Roman" w:eastAsiaTheme="minorEastAsia" w:hAnsi="Times New Roman" w:cs="Times New Roman"/>
+          <w:sz w:val="24"/>
+          <w:szCs w:val="24"/>
+        </w:rPr>
+        <w:t>s</w:t>
+      </w:r>
+      <w:proofErr w:type="spellEnd"/>
+      <w:r>
+        <w:rPr>
+          <w:rFonts w:ascii="Times New Roman" w:eastAsiaTheme="minorEastAsia" w:hAnsi="Times New Roman" w:cs="Times New Roman"/>
+          <w:sz w:val="24"/>
+          <w:szCs w:val="24"/>
+        </w:rPr>
+        <w:t>–</w:t>
+      </w:r>
+      <w:proofErr w:type="spellStart"/>
+      <w:r>
+        <w:rPr>
+          <w:rFonts w:ascii="Times New Roman" w:eastAsiaTheme="minorEastAsia" w:hAnsi="Times New Roman" w:cs="Times New Roman"/>
+          <w:sz w:val="24"/>
+          <w:szCs w:val="24"/>
+        </w:rPr>
+        <w:t>R</w:t>
+      </w:r>
+      <w:r>
+        <w:rPr>
+          <w:rFonts w:ascii="Times New Roman" w:eastAsiaTheme="minorEastAsia" w:hAnsi="Times New Roman" w:cs="Times New Roman"/>
+          <w:sz w:val="24"/>
+          <w:szCs w:val="24"/>
+        </w:rPr>
+        <w:t>é</w:t>
+      </w:r>
+      <w:r>
+        <w:rPr>
+          <w:rFonts w:ascii="Times New Roman" w:eastAsiaTheme="minorEastAsia" w:hAnsi="Times New Roman" w:cs="Times New Roman"/>
+          <w:sz w:val="24"/>
+          <w:szCs w:val="24"/>
+        </w:rPr>
+        <w:t>nyi</w:t>
+      </w:r>
+      <w:proofErr w:type="spellEnd"/>
+      <w:r>
+        <w:rPr>
+          <w:rFonts w:ascii="Times New Roman" w:eastAsiaTheme="minorEastAsia" w:hAnsi="Times New Roman" w:cs="Times New Roman"/>
+          <w:sz w:val="24"/>
+          <w:szCs w:val="24"/>
+        </w:rPr>
+        <w:t xml:space="preserve">, and functional brain models in order to examine if the network metrics are correlated. </w:t>
+      </w:r>
+      <w:r>
+        <w:rPr>
+          <w:rFonts w:ascii="Times New Roman" w:eastAsiaTheme="minorEastAsia" w:hAnsi="Times New Roman" w:cs="Times New Roman"/>
+          <w:sz w:val="24"/>
+          <w:szCs w:val="24"/>
+        </w:rPr>
+        <w:t xml:space="preserve">The purpose of this paper was very similar to the research done in the previous paper however the applications differ between the topology of the internet and brain networks. The </w:t>
+      </w:r>
+      <w:r>
+        <w:rPr>
+          <w:rFonts w:ascii="Times New Roman" w:eastAsiaTheme="minorEastAsia" w:hAnsi="Times New Roman" w:cs="Times New Roman"/>
+          <w:sz w:val="24"/>
+          <w:szCs w:val="24"/>
+        </w:rPr>
+        <w:t xml:space="preserve">researchers studied the correlations with each of the different degree distributions (different models) and wanted </w:t>
+      </w:r>
+      <w:r>
+        <w:rPr>
+          <w:rFonts w:ascii="Times New Roman" w:eastAsiaTheme="minorEastAsia" w:hAnsi="Times New Roman" w:cs="Times New Roman"/>
+          <w:sz w:val="24"/>
+          <w:szCs w:val="24"/>
+        </w:rPr>
+        <w:t>t</w:t>
+      </w:r>
+      <w:r>
+        <w:rPr>
+          <w:rFonts w:ascii="Times New Roman" w:eastAsiaTheme="minorEastAsia" w:hAnsi="Times New Roman" w:cs="Times New Roman"/>
+          <w:sz w:val="24"/>
+          <w:szCs w:val="24"/>
+        </w:rPr>
+        <w:t xml:space="preserve">o examine if they were uniform or different. </w:t>
+      </w:r>
+      <w:r>
+        <w:rPr>
+          <w:rFonts w:ascii="Times New Roman" w:eastAsiaTheme="minorEastAsia" w:hAnsi="Times New Roman" w:cs="Times New Roman"/>
+          <w:sz w:val="24"/>
+          <w:szCs w:val="24"/>
+        </w:rPr>
+        <w:t xml:space="preserve">The research proved that the metrics are topology dependent and are highly correlated. The metrics that the researchers analyzed </w:t>
+      </w:r>
+      <w:proofErr w:type="gramStart"/>
+      <w:r>
+        <w:rPr>
+          <w:rFonts w:ascii="Times New Roman" w:eastAsiaTheme="minorEastAsia" w:hAnsi="Times New Roman" w:cs="Times New Roman"/>
+          <w:sz w:val="24"/>
+          <w:szCs w:val="24"/>
+        </w:rPr>
+        <w:t>were:</w:t>
+      </w:r>
+      <w:proofErr w:type="gramEnd"/>
+      <w:r>
+        <w:rPr>
+          <w:rFonts w:ascii="Times New Roman" w:eastAsiaTheme="minorEastAsia" w:hAnsi="Times New Roman" w:cs="Times New Roman"/>
+          <w:sz w:val="24"/>
+          <w:szCs w:val="24"/>
+        </w:rPr>
+        <w:t xml:space="preserve"> degree diversity, eigenvalues, </w:t>
+      </w:r>
+      <w:proofErr w:type="spellStart"/>
+      <w:r>
+        <w:rPr>
+          <w:rFonts w:ascii="Times New Roman" w:eastAsiaTheme="minorEastAsia" w:hAnsi="Times New Roman" w:cs="Times New Roman"/>
+          <w:sz w:val="24"/>
+          <w:szCs w:val="24"/>
+        </w:rPr>
+        <w:t>assortativity</w:t>
+      </w:r>
+      <w:proofErr w:type="spellEnd"/>
+      <w:r>
+        <w:rPr>
+          <w:rFonts w:ascii="Times New Roman" w:eastAsiaTheme="minorEastAsia" w:hAnsi="Times New Roman" w:cs="Times New Roman"/>
+          <w:sz w:val="24"/>
+          <w:szCs w:val="24"/>
+        </w:rPr>
+        <w:t xml:space="preserve">, clustering coefficient, average </w:t>
+      </w:r>
+      <w:proofErr w:type="spellStart"/>
+      <w:r>
+        <w:rPr>
+          <w:rFonts w:ascii="Times New Roman" w:eastAsiaTheme="minorEastAsia" w:hAnsi="Times New Roman" w:cs="Times New Roman"/>
+          <w:sz w:val="24"/>
+          <w:szCs w:val="24"/>
+        </w:rPr>
+        <w:t>hopcount</w:t>
+      </w:r>
+      <w:proofErr w:type="spellEnd"/>
+      <w:r>
+        <w:rPr>
+          <w:rFonts w:ascii="Times New Roman" w:eastAsiaTheme="minorEastAsia" w:hAnsi="Times New Roman" w:cs="Times New Roman"/>
+          <w:sz w:val="24"/>
+          <w:szCs w:val="24"/>
+        </w:rPr>
+        <w:t xml:space="preserve">, and global efficiency. </w:t>
+      </w:r>
+    </w:p>
+    <w:p>
+      <w:pPr>
+        <w:pStyle w:val="ListParagraph"/>
+        <w:ind w:left="0"/>
+        <w:rPr>
+          <w:rFonts w:ascii="Times New Roman" w:eastAsiaTheme="minorEastAsia" w:hAnsi="Times New Roman" w:cs="Times New Roman"/>
+          <w:sz w:val="24"/>
+          <w:szCs w:val="24"/>
+        </w:rPr>
+      </w:pPr>
+    </w:p>
+    <w:p>
+      <w:pPr>
+        <w:pStyle w:val="ListParagraph"/>
+        <w:ind w:left="0"/>
+        <w:rPr>
+          <w:rFonts w:ascii="Times New Roman" w:eastAsiaTheme="minorEastAsia" w:hAnsi="Times New Roman" w:cs="Times New Roman"/>
+          <w:sz w:val="24"/>
+          <w:szCs w:val="24"/>
+        </w:rPr>
+      </w:pPr>
+      <w:r>
+        <w:rPr>
+          <w:rFonts w:ascii="Times New Roman" w:eastAsiaTheme="minorEastAsia" w:hAnsi="Times New Roman" w:cs="Times New Roman"/>
+          <w:sz w:val="24"/>
+          <w:szCs w:val="24"/>
+        </w:rPr>
+        <w:t xml:space="preserve">Two other papers that could be included in future literary reviews are </w:t>
+      </w:r>
+      <w:r>
+        <w:rPr>
+          <w:rFonts w:ascii="Times New Roman" w:eastAsiaTheme="minorEastAsia" w:hAnsi="Times New Roman" w:cs="Times New Roman"/>
+          <w:i/>
+          <w:iCs/>
+          <w:sz w:val="24"/>
+          <w:szCs w:val="24"/>
+        </w:rPr>
+        <w:t xml:space="preserve">Axioms for Centrality </w:t>
+      </w:r>
+      <w:r>
+        <w:rPr>
+          <w:rFonts w:ascii="Times New Roman" w:eastAsiaTheme="minorEastAsia" w:hAnsi="Times New Roman" w:cs="Times New Roman"/>
+          <w:sz w:val="24"/>
+          <w:szCs w:val="24"/>
+        </w:rPr>
+        <w:t xml:space="preserve">and </w:t>
+      </w:r>
+      <w:r>
+        <w:rPr>
+          <w:rFonts w:ascii="Times New Roman" w:eastAsiaTheme="minorEastAsia" w:hAnsi="Times New Roman" w:cs="Times New Roman"/>
+          <w:i/>
+          <w:iCs/>
+          <w:sz w:val="24"/>
+          <w:szCs w:val="24"/>
+        </w:rPr>
+        <w:t>Centrality in Social Networks Conceptual Clarifications</w:t>
+      </w:r>
+      <w:r>
+        <w:rPr>
+          <w:rFonts w:ascii="Times New Roman" w:eastAsiaTheme="minorEastAsia" w:hAnsi="Times New Roman" w:cs="Times New Roman"/>
+          <w:sz w:val="24"/>
+          <w:szCs w:val="24"/>
+        </w:rPr>
+        <w:t xml:space="preserve">. </w:t>
+      </w:r>
+      <w:proofErr w:type="gramStart"/>
+      <w:r>
+        <w:rPr>
+          <w:rFonts w:ascii="Times New Roman" w:eastAsiaTheme="minorEastAsia" w:hAnsi="Times New Roman" w:cs="Times New Roman"/>
+          <w:sz w:val="24"/>
+          <w:szCs w:val="24"/>
+        </w:rPr>
+        <w:t>Both of these</w:t>
+      </w:r>
+      <w:proofErr w:type="gramEnd"/>
+      <w:r>
+        <w:rPr>
+          <w:rFonts w:ascii="Times New Roman" w:eastAsiaTheme="minorEastAsia" w:hAnsi="Times New Roman" w:cs="Times New Roman"/>
+          <w:sz w:val="24"/>
+          <w:szCs w:val="24"/>
+        </w:rPr>
+        <w:t xml:space="preserve"> papers </w:t>
+      </w:r>
+      <w:r>
+        <w:rPr>
+          <w:rFonts w:ascii="Times New Roman" w:eastAsiaTheme="minorEastAsia" w:hAnsi="Times New Roman" w:cs="Times New Roman"/>
+          <w:sz w:val="24"/>
+          <w:szCs w:val="24"/>
+        </w:rPr>
+        <w:t>discuss the different centrality measures that were analyzed in this research thoroughly. The later paper is an old paper that discusses the basics of three centrality measures.</w:t>
+      </w:r>
     </w:p>
     <w:p>
       <w:pPr>
@@ -7361,7 +8190,27 @@
           <w:szCs w:val="24"/>
           <w:lang w:val="en"/>
         </w:rPr>
-        <w:t>In order to work with network based systems and analyz</w:t>
+        <w:t xml:space="preserve">In order to work with </w:t>
+      </w:r>
+      <w:proofErr w:type="gramStart"/>
+      <w:r>
+        <w:rPr>
+          <w:rFonts w:ascii="Times New Roman" w:eastAsia="Times New Roman" w:hAnsi="Times New Roman" w:cs="Times New Roman"/>
+          <w:sz w:val="24"/>
+          <w:szCs w:val="24"/>
+          <w:lang w:val="en"/>
+        </w:rPr>
+        <w:t>network based</w:t>
+      </w:r>
+      <w:proofErr w:type="gramEnd"/>
+      <w:r>
+        <w:rPr>
+          <w:rFonts w:ascii="Times New Roman" w:eastAsia="Times New Roman" w:hAnsi="Times New Roman" w:cs="Times New Roman"/>
+          <w:sz w:val="24"/>
+          <w:szCs w:val="24"/>
+          <w:lang w:val="en"/>
+        </w:rPr>
+        <w:t xml:space="preserve"> systems and analyz</w:t>
       </w:r>
       <w:commentRangeStart w:id="40"/>
       <w:r>
@@ -7625,6 +8474,7 @@
           <w:szCs w:val="24"/>
           <w:u w:val="single"/>
         </w:rPr>
+        <w:lastRenderedPageBreak/>
         <w:t>IIIB. Overall Process</w:t>
       </w:r>
     </w:p>
@@ -7780,7 +8630,25 @@
           <w:sz w:val="24"/>
           <w:szCs w:val="24"/>
         </w:rPr>
-        <w:t>Our data comes from generating data for each of the combinations of scale free and small world; being random, only scale free, only small world, and both scale free and small world. We generate 100 graphs for each type, further subdivided in that by taking 25 of each specified size within the array [100, 200, 400, 800]; thus creating a total of 400 different graph samples.</w:t>
+        <w:t xml:space="preserve">Our data comes from generating data for each of the combinations of scale free and small world; being random, only scale free, only small world, and both scale free and small world. We generate 100 graphs for each type, further subdivided in that by taking 25 of each specified size within the array [100, 200, 400, 800]; </w:t>
+      </w:r>
+      <w:proofErr w:type="gramStart"/>
+      <w:r>
+        <w:rPr>
+          <w:rFonts w:ascii="Times New Roman" w:eastAsia="Times New Roman" w:hAnsi="Times New Roman" w:cs="Times New Roman"/>
+          <w:sz w:val="24"/>
+          <w:szCs w:val="24"/>
+        </w:rPr>
+        <w:t>thus</w:t>
+      </w:r>
+      <w:proofErr w:type="gramEnd"/>
+      <w:r>
+        <w:rPr>
+          <w:rFonts w:ascii="Times New Roman" w:eastAsia="Times New Roman" w:hAnsi="Times New Roman" w:cs="Times New Roman"/>
+          <w:sz w:val="24"/>
+          <w:szCs w:val="24"/>
+        </w:rPr>
+        <w:t xml:space="preserve"> creating a total of 400 different graph samples.</w:t>
       </w:r>
       <w:r>
         <w:rPr>
@@ -7884,7 +8752,43 @@
           <w:sz w:val="24"/>
           <w:szCs w:val="24"/>
         </w:rPr>
-        <w:t xml:space="preserve">Using this data we then calculated correlations, between each element. To calculate this we simply used Pandas’ correlation method. From there we specified to calculate for these three different correlations: </w:t>
+        <w:t xml:space="preserve">Using this </w:t>
+      </w:r>
+      <w:proofErr w:type="gramStart"/>
+      <w:r>
+        <w:rPr>
+          <w:rFonts w:ascii="Times New Roman" w:eastAsia="Times New Roman" w:hAnsi="Times New Roman" w:cs="Times New Roman"/>
+          <w:sz w:val="24"/>
+          <w:szCs w:val="24"/>
+        </w:rPr>
+        <w:t>data</w:t>
+      </w:r>
+      <w:proofErr w:type="gramEnd"/>
+      <w:r>
+        <w:rPr>
+          <w:rFonts w:ascii="Times New Roman" w:eastAsia="Times New Roman" w:hAnsi="Times New Roman" w:cs="Times New Roman"/>
+          <w:sz w:val="24"/>
+          <w:szCs w:val="24"/>
+        </w:rPr>
+        <w:t xml:space="preserve"> we then calculated correlations, between each element. To calculate </w:t>
+      </w:r>
+      <w:proofErr w:type="gramStart"/>
+      <w:r>
+        <w:rPr>
+          <w:rFonts w:ascii="Times New Roman" w:eastAsia="Times New Roman" w:hAnsi="Times New Roman" w:cs="Times New Roman"/>
+          <w:sz w:val="24"/>
+          <w:szCs w:val="24"/>
+        </w:rPr>
+        <w:t>this</w:t>
+      </w:r>
+      <w:proofErr w:type="gramEnd"/>
+      <w:r>
+        <w:rPr>
+          <w:rFonts w:ascii="Times New Roman" w:eastAsia="Times New Roman" w:hAnsi="Times New Roman" w:cs="Times New Roman"/>
+          <w:sz w:val="24"/>
+          <w:szCs w:val="24"/>
+        </w:rPr>
+        <w:t xml:space="preserve"> we simply used Pandas’ correlation method. From there we specified to calculate for these three different correlations: </w:t>
       </w:r>
       <w:commentRangeStart w:id="46"/>
       <w:proofErr w:type="spellStart"/>
@@ -8035,7 +8939,25 @@
           <w:sz w:val="24"/>
           <w:szCs w:val="24"/>
         </w:rPr>
-        <w:t>Our data comes from generating data for each of the combinations of scale free and small world; being random, only scale free, only small world, and both scale free and small world. We generate 100 graphs for each type, further subdivided in that by taking 25 of each specified size within the array [100, 200, 400, 800]; thus creating a total of 400 different graph samples.</w:t>
+        <w:t xml:space="preserve">Our data comes from generating data for each of the combinations of scale free and small world; being random, only scale free, only small world, and both scale free and small world. We generate 100 graphs for each type, further subdivided in that by taking 25 of each specified size within the array [100, 200, 400, 800]; </w:t>
+      </w:r>
+      <w:proofErr w:type="gramStart"/>
+      <w:r>
+        <w:rPr>
+          <w:rFonts w:ascii="Times New Roman" w:eastAsia="Times New Roman" w:hAnsi="Times New Roman" w:cs="Times New Roman"/>
+          <w:sz w:val="24"/>
+          <w:szCs w:val="24"/>
+        </w:rPr>
+        <w:t>thus</w:t>
+      </w:r>
+      <w:proofErr w:type="gramEnd"/>
+      <w:r>
+        <w:rPr>
+          <w:rFonts w:ascii="Times New Roman" w:eastAsia="Times New Roman" w:hAnsi="Times New Roman" w:cs="Times New Roman"/>
+          <w:sz w:val="24"/>
+          <w:szCs w:val="24"/>
+        </w:rPr>
+        <w:t xml:space="preserve"> creating a total of 400 different graph samples.</w:t>
       </w:r>
     </w:p>
     <w:p>
@@ -8106,8 +9028,45 @@
           <w:sz w:val="24"/>
           <w:szCs w:val="24"/>
         </w:rPr>
+        <w:lastRenderedPageBreak/>
         <w:br/>
-        <w:t xml:space="preserve">Using this data we then calculated correlations, between each element. To calculate this we simply used Pandas’ correlation method. From there we specified to calculate for these three different correlations: </w:t>
+        <w:t xml:space="preserve">Using this </w:t>
+      </w:r>
+      <w:proofErr w:type="gramStart"/>
+      <w:r>
+        <w:rPr>
+          <w:rFonts w:ascii="Times New Roman" w:eastAsia="Times New Roman" w:hAnsi="Times New Roman" w:cs="Times New Roman"/>
+          <w:sz w:val="24"/>
+          <w:szCs w:val="24"/>
+        </w:rPr>
+        <w:t>data</w:t>
+      </w:r>
+      <w:proofErr w:type="gramEnd"/>
+      <w:r>
+        <w:rPr>
+          <w:rFonts w:ascii="Times New Roman" w:eastAsia="Times New Roman" w:hAnsi="Times New Roman" w:cs="Times New Roman"/>
+          <w:sz w:val="24"/>
+          <w:szCs w:val="24"/>
+        </w:rPr>
+        <w:t xml:space="preserve"> we then calculated correlations, between each element. To calculate </w:t>
+      </w:r>
+      <w:proofErr w:type="gramStart"/>
+      <w:r>
+        <w:rPr>
+          <w:rFonts w:ascii="Times New Roman" w:eastAsia="Times New Roman" w:hAnsi="Times New Roman" w:cs="Times New Roman"/>
+          <w:sz w:val="24"/>
+          <w:szCs w:val="24"/>
+        </w:rPr>
+        <w:t>this</w:t>
+      </w:r>
+      <w:proofErr w:type="gramEnd"/>
+      <w:r>
+        <w:rPr>
+          <w:rFonts w:ascii="Times New Roman" w:eastAsia="Times New Roman" w:hAnsi="Times New Roman" w:cs="Times New Roman"/>
+          <w:sz w:val="24"/>
+          <w:szCs w:val="24"/>
+        </w:rPr>
+        <w:t xml:space="preserve"> we simply used Pandas’ correlation method. From there we specified to calculate for these three different correlations: </w:t>
       </w:r>
       <w:proofErr w:type="spellStart"/>
       <w:r>
@@ -8187,7 +9146,6 @@
           <w:sz w:val="24"/>
           <w:szCs w:val="24"/>
         </w:rPr>
-        <w:lastRenderedPageBreak/>
         <w:drawing>
           <wp:inline distT="114300" distB="114300" distL="114300" distR="114300" wp14:anchorId="523F922C" wp14:editId="6BD779A6">
             <wp:extent cx="5329238" cy="5193539"/>
@@ -8345,7 +9303,25 @@
           <w:sz w:val="24"/>
           <w:szCs w:val="24"/>
         </w:rPr>
-        <w:t xml:space="preserve">As with all forms of machine learning, in order to produce accurate results it is important that we thoroughly clean the data. The process is </w:t>
+        <w:t xml:space="preserve">As with all forms of machine learning, in order to produce accurate </w:t>
+      </w:r>
+      <w:proofErr w:type="gramStart"/>
+      <w:r>
+        <w:rPr>
+          <w:rFonts w:ascii="Times New Roman" w:eastAsia="Times New Roman" w:hAnsi="Times New Roman" w:cs="Times New Roman"/>
+          <w:sz w:val="24"/>
+          <w:szCs w:val="24"/>
+        </w:rPr>
+        <w:t>results</w:t>
+      </w:r>
+      <w:proofErr w:type="gramEnd"/>
+      <w:r>
+        <w:rPr>
+          <w:rFonts w:ascii="Times New Roman" w:eastAsia="Times New Roman" w:hAnsi="Times New Roman" w:cs="Times New Roman"/>
+          <w:sz w:val="24"/>
+          <w:szCs w:val="24"/>
+        </w:rPr>
+        <w:t xml:space="preserve"> it is important that we thoroughly clean the data. The process is </w:t>
       </w:r>
       <w:commentRangeStart w:id="49"/>
       <w:r>
@@ -8369,7 +9345,7 @@
           <w:sz w:val="24"/>
           <w:szCs w:val="24"/>
         </w:rPr>
-        <w:t>consistent across each separate machine learning process we use, and will be detailed in this section.</w:t>
+        <w:t xml:space="preserve">consistent across each separate machine learning </w:t>
       </w:r>
       <w:r>
         <w:rPr>
@@ -8377,6 +9353,33 @@
           <w:sz w:val="24"/>
           <w:szCs w:val="24"/>
         </w:rPr>
+        <w:lastRenderedPageBreak/>
+        <w:t xml:space="preserve">process we </w:t>
+      </w:r>
+      <w:proofErr w:type="gramStart"/>
+      <w:r>
+        <w:rPr>
+          <w:rFonts w:ascii="Times New Roman" w:eastAsia="Times New Roman" w:hAnsi="Times New Roman" w:cs="Times New Roman"/>
+          <w:sz w:val="24"/>
+          <w:szCs w:val="24"/>
+        </w:rPr>
+        <w:t>use, and</w:t>
+      </w:r>
+      <w:proofErr w:type="gramEnd"/>
+      <w:r>
+        <w:rPr>
+          <w:rFonts w:ascii="Times New Roman" w:eastAsia="Times New Roman" w:hAnsi="Times New Roman" w:cs="Times New Roman"/>
+          <w:sz w:val="24"/>
+          <w:szCs w:val="24"/>
+        </w:rPr>
+        <w:t xml:space="preserve"> will be detailed in this section.</w:t>
+      </w:r>
+      <w:r>
+        <w:rPr>
+          <w:rFonts w:ascii="Times New Roman" w:eastAsia="Times New Roman" w:hAnsi="Times New Roman" w:cs="Times New Roman"/>
+          <w:sz w:val="24"/>
+          <w:szCs w:val="24"/>
+        </w:rPr>
         <w:br/>
       </w:r>
     </w:p>
@@ -8421,7 +9424,6 @@
           <w:sz w:val="24"/>
           <w:szCs w:val="24"/>
         </w:rPr>
-        <w:lastRenderedPageBreak/>
         <w:t xml:space="preserve">Following from that, we must simply split the data and balance it. </w:t>
       </w:r>
       <w:commentRangeStart w:id="50"/>
@@ -8752,7 +9754,29 @@
           <w:szCs w:val="24"/>
           <w:shd w:val="clear" w:color="auto" w:fill="FFFFFF"/>
         </w:rPr>
-        <w:t>, Dirk, and Falk Schreiber. “Centrality Analysis Methods for Biological Networks and Their Application to Gene Regulatory Networks.” Gene Regulation and Systems Biology, vol. 2, 2008, doi:10.4137/grsb.s702.</w:t>
+        <w:t>, Dirk, and Falk Schreiber. “Centrality Analysis Methods for Biological Networks and Their Application to Gene Regulatory Networks.” Gene Regulation and Systems Biology, vol. 2, 2008, doi:10.4137/</w:t>
+      </w:r>
+      <w:proofErr w:type="gramStart"/>
+      <w:r>
+        <w:rPr>
+          <w:rFonts w:ascii="Times New Roman" w:hAnsi="Times New Roman" w:cs="Times New Roman"/>
+          <w:color w:val="222222"/>
+          <w:sz w:val="24"/>
+          <w:szCs w:val="24"/>
+          <w:shd w:val="clear" w:color="auto" w:fill="FFFFFF"/>
+        </w:rPr>
+        <w:t>grsb.s</w:t>
+      </w:r>
+      <w:proofErr w:type="gramEnd"/>
+      <w:r>
+        <w:rPr>
+          <w:rFonts w:ascii="Times New Roman" w:hAnsi="Times New Roman" w:cs="Times New Roman"/>
+          <w:color w:val="222222"/>
+          <w:sz w:val="24"/>
+          <w:szCs w:val="24"/>
+          <w:shd w:val="clear" w:color="auto" w:fill="FFFFFF"/>
+        </w:rPr>
+        <w:t>702.</w:t>
       </w:r>
     </w:p>
     <w:p>
@@ -9093,6 +10117,7 @@
           <w:szCs w:val="24"/>
           <w:shd w:val="clear" w:color="auto" w:fill="FFFFFF"/>
         </w:rPr>
+        <w:lastRenderedPageBreak/>
         <w:t xml:space="preserve">[7] </w:t>
       </w:r>
       <w:r>
@@ -9201,7 +10226,6 @@
           <w:szCs w:val="24"/>
           <w:shd w:val="clear" w:color="auto" w:fill="FFFFFF"/>
         </w:rPr>
-        <w:lastRenderedPageBreak/>
         <w:t xml:space="preserve">[9] </w:t>
       </w:r>
       <w:r>
@@ -9715,7 +10739,7 @@
 
 <file path=word/comments.xml><?xml version="1.0" encoding="utf-8"?>
 <w:comments xmlns:wpc="http://schemas.microsoft.com/office/word/2010/wordprocessingCanvas" xmlns:cx="http://schemas.microsoft.com/office/drawing/2014/chartex" xmlns:cx1="http://schemas.microsoft.com/office/drawing/2015/9/8/chartex" xmlns:cx2="http://schemas.microsoft.com/office/drawing/2015/10/21/chartex" xmlns:cx3="http://schemas.microsoft.com/office/drawing/2016/5/9/chartex" xmlns:cx4="http://schemas.microsoft.com/office/drawing/2016/5/10/chartex" xmlns:cx5="http://schemas.microsoft.com/office/drawing/2016/5/11/chartex" xmlns:cx6="http://schemas.microsoft.com/office/drawing/2016/5/12/chartex" xmlns:cx7="http://schemas.microsoft.com/office/drawing/2016/5/13/chartex" xmlns:cx8="http://schemas.microsoft.com/office/drawing/2016/5/14/chartex" xmlns:mc="http://schemas.openxmlformats.org/markup-compatibility/2006" xmlns:aink="http://schemas.microsoft.com/office/drawing/2016/ink" xmlns:am3d="http://schemas.microsoft.com/office/drawing/2017/model3d" xmlns:o="urn:schemas-microsoft-com:office:office" xmlns:r="http://schemas.openxmlformats.org/officeDocument/2006/relationships" xmlns:m="http://schemas.openxmlformats.org/officeDocument/2006/math" xmlns:v="urn:schemas-microsoft-com:vml" xmlns:wp14="http://schemas.microsoft.com/office/word/2010/wordprocessingDrawing" xmlns:wp="http://schemas.openxmlformats.org/drawingml/2006/wordprocessingDrawing" xmlns:w10="urn:schemas-microsoft-com:office:word" xmlns:w="http://schemas.openxmlformats.org/wordprocessingml/2006/main" xmlns:w14="http://schemas.microsoft.com/office/word/2010/wordml" xmlns:w15="http://schemas.microsoft.com/office/word/2012/wordml" xmlns:w16cid="http://schemas.microsoft.com/office/word/2016/wordml/cid" xmlns:w16se="http://schemas.microsoft.com/office/word/2015/wordml/symex" xmlns:wpg="http://schemas.microsoft.com/office/word/2010/wordprocessingGroup" xmlns:wpi="http://schemas.microsoft.com/office/word/2010/wordprocessingInk" xmlns:wne="http://schemas.microsoft.com/office/word/2006/wordml" xmlns:wps="http://schemas.microsoft.com/office/word/2010/wordprocessingShape" mc:Ignorable="w14 w15 w16se w16cid wp14">
-  <w:comment w:id="0" w:author="Aqualonne" w:date="2019-11-29T18:25:00Z" w:initials="A">
+  <w:comment w:id="1" w:author="Aqualonne" w:date="2019-11-29T18:25:00Z" w:initials="A">
     <w:p>
       <w:pPr>
         <w:pStyle w:val="CommentText"/>
@@ -9731,7 +10755,7 @@
       </w:r>
     </w:p>
   </w:comment>
-  <w:comment w:id="1" w:author="Aqualonne" w:date="2019-11-29T18:23:00Z" w:initials="A">
+  <w:comment w:id="2" w:author="Aqualonne" w:date="2019-11-29T18:23:00Z" w:initials="A">
     <w:p>
       <w:pPr>
         <w:pStyle w:val="CommentText"/>
@@ -9744,7 +10768,7 @@
       </w:r>
     </w:p>
   </w:comment>
-  <w:comment w:id="2" w:author="Aqualonne" w:date="2019-11-29T18:24:00Z" w:initials="A">
+  <w:comment w:id="3" w:author="Aqualonne" w:date="2019-11-29T18:24:00Z" w:initials="A">
     <w:p>
       <w:pPr>
         <w:pStyle w:val="CommentText"/>
@@ -9760,7 +10784,7 @@
       </w:r>
     </w:p>
   </w:comment>
-  <w:comment w:id="3" w:author="Aqualonne" w:date="2019-11-14T20:04:00Z" w:initials="A">
+  <w:comment w:id="4" w:author="Aqualonne" w:date="2019-11-14T20:04:00Z" w:initials="A">
     <w:p>
       <w:pPr>
         <w:pStyle w:val="CommentText"/>
@@ -9776,7 +10800,7 @@
       </w:r>
     </w:p>
   </w:comment>
-  <w:comment w:id="4" w:author="Aqualonne" w:date="2019-11-29T18:26:00Z" w:initials="A">
+  <w:comment w:id="5" w:author="Aqualonne" w:date="2019-11-29T18:26:00Z" w:initials="A">
     <w:p>
       <w:pPr>
         <w:pStyle w:val="CommentText"/>
@@ -9792,7 +10816,7 @@
       </w:r>
     </w:p>
   </w:comment>
-  <w:comment w:id="5" w:author="Aqualonne" w:date="2019-11-14T20:09:00Z" w:initials="A">
+  <w:comment w:id="6" w:author="Aqualonne" w:date="2019-11-14T20:09:00Z" w:initials="A">
     <w:p>
       <w:pPr>
         <w:pStyle w:val="CommentText"/>
@@ -9811,7 +10835,7 @@
       </w:r>
     </w:p>
   </w:comment>
-  <w:comment w:id="6" w:author="Aqualonne" w:date="2019-11-29T18:27:00Z" w:initials="A">
+  <w:comment w:id="7" w:author="Aqualonne" w:date="2019-11-29T18:27:00Z" w:initials="A">
     <w:p>
       <w:pPr>
         <w:pStyle w:val="CommentText"/>
@@ -9827,7 +10851,7 @@
       </w:r>
     </w:p>
   </w:comment>
-  <w:comment w:id="7" w:author="Aqualonne" w:date="2019-11-14T20:13:00Z" w:initials="A">
+  <w:comment w:id="8" w:author="Aqualonne" w:date="2019-11-14T20:13:00Z" w:initials="A">
     <w:p>
       <w:pPr>
         <w:pStyle w:val="CommentText"/>
@@ -9843,7 +10867,7 @@
       </w:r>
     </w:p>
   </w:comment>
-  <w:comment w:id="8" w:author="Aqualonne" w:date="2019-11-29T18:28:00Z" w:initials="A">
+  <w:comment w:id="9" w:author="Aqualonne" w:date="2019-11-29T18:28:00Z" w:initials="A">
     <w:p>
       <w:pPr>
         <w:pStyle w:val="CommentText"/>
@@ -9856,22 +10880,6 @@
       </w:r>
       <w:r>
         <w:t>Still needs it.</w:t>
-      </w:r>
-    </w:p>
-  </w:comment>
-  <w:comment w:id="9" w:author="Aqualonne" w:date="2019-11-29T18:54:00Z" w:initials="A">
-    <w:p>
-      <w:pPr>
-        <w:pStyle w:val="CommentText"/>
-      </w:pPr>
-      <w:r>
-        <w:rPr>
-          <w:rStyle w:val="CommentReference"/>
-        </w:rPr>
-        <w:annotationRef/>
-      </w:r>
-      <w:r>
-        <w:t>This is very important for your work. Hence it’d be worth listing which specific centralities, and which correlations. You also need to explain how he arrived at these conclusions. Otherwise, the summary is at the level of the abstract and passes over the relevant details from the paper itself.</w:t>
       </w:r>
     </w:p>
   </w:comment>
@@ -9887,23 +10895,31 @@
         <w:annotationRef/>
       </w:r>
       <w:r>
+        <w:t xml:space="preserve">This is very important for your work. </w:t>
+      </w:r>
+      <w:proofErr w:type="gramStart"/>
+      <w:r>
+        <w:t>Hence</w:t>
+      </w:r>
+      <w:proofErr w:type="gramEnd"/>
+      <w:r>
+        <w:t xml:space="preserve"> it’d be worth listing which specific centralities, and which correlations. You also need to explain how he arrived at these conclusions. Otherwise, the summary is at the level of the abstract and passes over the relevant details from the paper itself.</w:t>
+      </w:r>
+    </w:p>
+  </w:comment>
+  <w:comment w:id="11" w:author="Aqualonne" w:date="2019-11-29T18:54:00Z" w:initials="A">
+    <w:p>
+      <w:pPr>
+        <w:pStyle w:val="CommentText"/>
+      </w:pPr>
+      <w:r>
+        <w:rPr>
+          <w:rStyle w:val="CommentReference"/>
+        </w:rPr>
+        <w:annotationRef/>
+      </w:r>
+      <w:r>
         <w:t>Not sure about what you mean here.</w:t>
-      </w:r>
-    </w:p>
-  </w:comment>
-  <w:comment w:id="11" w:author="Aqualonne" w:date="2019-11-29T18:55:00Z" w:initials="A">
-    <w:p>
-      <w:pPr>
-        <w:pStyle w:val="CommentText"/>
-      </w:pPr>
-      <w:r>
-        <w:rPr>
-          <w:rStyle w:val="CommentReference"/>
-        </w:rPr>
-        <w:annotationRef/>
-      </w:r>
-      <w:r>
-        <w:t>Odd grammar?</w:t>
       </w:r>
     </w:p>
   </w:comment>
@@ -9919,27 +10935,43 @@
         <w:annotationRef/>
       </w:r>
       <w:r>
+        <w:t>Odd grammar?</w:t>
+      </w:r>
+    </w:p>
+  </w:comment>
+  <w:comment w:id="13" w:author="Aqualonne" w:date="2019-11-29T18:55:00Z" w:initials="A">
+    <w:p>
+      <w:pPr>
+        <w:pStyle w:val="CommentText"/>
+      </w:pPr>
+      <w:r>
+        <w:rPr>
+          <w:rStyle w:val="CommentReference"/>
+        </w:rPr>
+        <w:annotationRef/>
+      </w:r>
+      <w:r>
         <w:t xml:space="preserve">This is worth detailing, perhaps with an example. Do you see a room for something like this in your work? </w:t>
-      </w:r>
-    </w:p>
-  </w:comment>
-  <w:comment w:id="13" w:author="Aqualonne" w:date="2019-11-29T18:56:00Z" w:initials="A">
-    <w:p>
-      <w:pPr>
-        <w:pStyle w:val="CommentText"/>
-      </w:pPr>
-      <w:r>
-        <w:rPr>
-          <w:rStyle w:val="CommentReference"/>
-        </w:rPr>
-        <w:annotationRef/>
-      </w:r>
-      <w:r>
-        <w:t>Pick one</w:t>
       </w:r>
     </w:p>
   </w:comment>
   <w:comment w:id="14" w:author="Aqualonne" w:date="2019-11-29T18:56:00Z" w:initials="A">
+    <w:p>
+      <w:pPr>
+        <w:pStyle w:val="CommentText"/>
+      </w:pPr>
+      <w:r>
+        <w:rPr>
+          <w:rStyle w:val="CommentReference"/>
+        </w:rPr>
+        <w:annotationRef/>
+      </w:r>
+      <w:r>
+        <w:t>Pick one</w:t>
+      </w:r>
+    </w:p>
+  </w:comment>
+  <w:comment w:id="15" w:author="Aqualonne" w:date="2019-11-29T18:56:00Z" w:initials="A">
     <w:p>
       <w:pPr>
         <w:pStyle w:val="CommentText"/>
@@ -9973,7 +11005,7 @@
       </w:r>
     </w:p>
   </w:comment>
-  <w:comment w:id="15" w:author="Aqualonne" w:date="2019-11-29T18:57:00Z" w:initials="A">
+  <w:comment w:id="16" w:author="Aqualonne" w:date="2019-11-29T18:57:00Z" w:initials="A">
     <w:p>
       <w:pPr>
         <w:pStyle w:val="CommentText"/>
@@ -9989,7 +11021,7 @@
       </w:r>
     </w:p>
   </w:comment>
-  <w:comment w:id="16" w:author="Aqualonne" w:date="2019-11-29T18:57:00Z" w:initials="A">
+  <w:comment w:id="17" w:author="Aqualonne" w:date="2019-11-29T18:57:00Z" w:initials="A">
     <w:p>
       <w:pPr>
         <w:pStyle w:val="CommentText"/>
@@ -10002,22 +11034,6 @@
       </w:r>
       <w:r>
         <w:t>This is useful information for your work. It means that, for each network generated, you can also compute the average distance. It may help to get higher accuracy values.</w:t>
-      </w:r>
-    </w:p>
-  </w:comment>
-  <w:comment w:id="17" w:author="Aqualonne" w:date="2019-11-29T18:58:00Z" w:initials="A">
-    <w:p>
-      <w:pPr>
-        <w:pStyle w:val="CommentText"/>
-      </w:pPr>
-      <w:r>
-        <w:rPr>
-          <w:rStyle w:val="CommentReference"/>
-        </w:rPr>
-        <w:annotationRef/>
-      </w:r>
-      <w:r>
-        <w:t>“It’s the same but not quite” is a common writing issue. Clearly state what they have in common and where they differ, if it helps make a smooth transition.</w:t>
       </w:r>
     </w:p>
   </w:comment>
@@ -10033,11 +11049,27 @@
         <w:annotationRef/>
       </w:r>
       <w:r>
+        <w:t>“It’s the same but not quite” is a common writing issue. Clearly state what they have in common and where they differ, if it helps make a smooth transition.</w:t>
+      </w:r>
+    </w:p>
+  </w:comment>
+  <w:comment w:id="19" w:author="Aqualonne" w:date="2019-11-29T18:58:00Z" w:initials="A">
+    <w:p>
+      <w:pPr>
+        <w:pStyle w:val="CommentText"/>
+      </w:pPr>
+      <w:r>
+        <w:rPr>
+          <w:rStyle w:val="CommentReference"/>
+        </w:rPr>
+        <w:annotationRef/>
+      </w:r>
+      <w:r>
         <w:t>Rather than what?</w:t>
       </w:r>
     </w:p>
   </w:comment>
-  <w:comment w:id="19" w:author="Aqualonne" w:date="2019-11-29T18:59:00Z" w:initials="A">
+  <w:comment w:id="20" w:author="Aqualonne" w:date="2019-11-29T18:59:00Z" w:initials="A">
     <w:p>
       <w:pPr>
         <w:pStyle w:val="CommentText"/>
@@ -10053,22 +11085,6 @@
           <w:rStyle w:val="CommentReference"/>
         </w:rPr>
         <w:t>It doesn’t matter where stuff is stated in a paper. Time matters when contrasting several papers. For instance, “rather early on, Jones (1990) proposed that beetroots could fly but Smith (1992) later revealed it was due to the wind”.</w:t>
-      </w:r>
-    </w:p>
-  </w:comment>
-  <w:comment w:id="20" w:author="Aqualonne" w:date="2019-11-29T19:00:00Z" w:initials="A">
-    <w:p>
-      <w:pPr>
-        <w:pStyle w:val="CommentText"/>
-      </w:pPr>
-      <w:r>
-        <w:rPr>
-          <w:rStyle w:val="CommentReference"/>
-        </w:rPr>
-        <w:annotationRef/>
-      </w:r>
-      <w:r>
-        <w:t>Meaning?</w:t>
       </w:r>
     </w:p>
   </w:comment>
@@ -10084,23 +11100,23 @@
         <w:annotationRef/>
       </w:r>
       <w:r>
+        <w:t>Meaning?</w:t>
+      </w:r>
+    </w:p>
+  </w:comment>
+  <w:comment w:id="22" w:author="Aqualonne" w:date="2019-11-29T19:00:00Z" w:initials="A">
+    <w:p>
+      <w:pPr>
+        <w:pStyle w:val="CommentText"/>
+      </w:pPr>
+      <w:r>
+        <w:rPr>
+          <w:rStyle w:val="CommentReference"/>
+        </w:rPr>
+        <w:annotationRef/>
+      </w:r>
+      <w:r>
         <w:t>Based on your readings, you may want to list which correlations have been done in previous research. You can then limit yourself to using these correlations, and you’ll have references to say why.</w:t>
-      </w:r>
-    </w:p>
-  </w:comment>
-  <w:comment w:id="22" w:author="Aqualonne" w:date="2019-11-29T19:01:00Z" w:initials="A">
-    <w:p>
-      <w:pPr>
-        <w:pStyle w:val="CommentText"/>
-      </w:pPr>
-      <w:r>
-        <w:rPr>
-          <w:rStyle w:val="CommentReference"/>
-        </w:rPr>
-        <w:annotationRef/>
-      </w:r>
-      <w:r>
-        <w:t>Yet another useful feature to measure on your generated networks.</w:t>
       </w:r>
     </w:p>
   </w:comment>
@@ -10116,23 +11132,23 @@
         <w:annotationRef/>
       </w:r>
       <w:r>
+        <w:t>Yet another useful feature to measure on your generated networks.</w:t>
+      </w:r>
+    </w:p>
+  </w:comment>
+  <w:comment w:id="24" w:author="Aqualonne" w:date="2019-11-29T19:01:00Z" w:initials="A">
+    <w:p>
+      <w:pPr>
+        <w:pStyle w:val="CommentText"/>
+      </w:pPr>
+      <w:r>
+        <w:rPr>
+          <w:rStyle w:val="CommentReference"/>
+        </w:rPr>
+        <w:annotationRef/>
+      </w:r>
+      <w:r>
         <w:t>By a person, perhaps… but not quite in this section</w:t>
-      </w:r>
-    </w:p>
-  </w:comment>
-  <w:comment w:id="24" w:author="Aqualonne" w:date="2019-11-29T19:02:00Z" w:initials="A">
-    <w:p>
-      <w:pPr>
-        <w:pStyle w:val="CommentText"/>
-      </w:pPr>
-      <w:r>
-        <w:rPr>
-          <w:rStyle w:val="CommentReference"/>
-        </w:rPr>
-        <w:annotationRef/>
-      </w:r>
-      <w:r>
-        <w:t>You can remove and just provide the reference in the same style as above.</w:t>
       </w:r>
     </w:p>
   </w:comment>
@@ -10148,7 +11164,7 @@
         <w:annotationRef/>
       </w:r>
       <w:r>
-        <w:t>“posits that”…</w:t>
+        <w:t>You can remove and just provide the reference in the same style as above.</w:t>
       </w:r>
     </w:p>
   </w:comment>
@@ -10164,23 +11180,28 @@
         <w:annotationRef/>
       </w:r>
       <w:r>
+        <w:t xml:space="preserve">“posits </w:t>
+      </w:r>
+      <w:proofErr w:type="gramStart"/>
+      <w:r>
+        <w:t>that”…</w:t>
+      </w:r>
+      <w:proofErr w:type="gramEnd"/>
+    </w:p>
+  </w:comment>
+  <w:comment w:id="27" w:author="Aqualonne" w:date="2019-11-29T19:02:00Z" w:initials="A">
+    <w:p>
+      <w:pPr>
+        <w:pStyle w:val="CommentText"/>
+      </w:pPr>
+      <w:r>
+        <w:rPr>
+          <w:rStyle w:val="CommentReference"/>
+        </w:rPr>
+        <w:annotationRef/>
+      </w:r>
+      <w:r>
         <w:t>Wrong word. “Called”? “Named”?</w:t>
-      </w:r>
-    </w:p>
-  </w:comment>
-  <w:comment w:id="27" w:author="Aqualonne" w:date="2019-11-29T19:03:00Z" w:initials="A">
-    <w:p>
-      <w:pPr>
-        <w:pStyle w:val="CommentText"/>
-      </w:pPr>
-      <w:r>
-        <w:rPr>
-          <w:rStyle w:val="CommentReference"/>
-        </w:rPr>
-        <w:annotationRef/>
-      </w:r>
-      <w:r>
-        <w:t>Unreadable.</w:t>
       </w:r>
     </w:p>
   </w:comment>
@@ -10196,7 +11217,7 @@
         <w:annotationRef/>
       </w:r>
       <w:r>
-        <w:t>How? We really care about the process followed by other papers, so that we can contrast them with what is done here.</w:t>
+        <w:t>Unreadable.</w:t>
       </w:r>
     </w:p>
   </w:comment>
@@ -10212,26 +11233,26 @@
         <w:annotationRef/>
       </w:r>
       <w:r>
+        <w:t>How? We really care about the process followed by other papers, so that we can contrast them with what is done here.</w:t>
+      </w:r>
+    </w:p>
+  </w:comment>
+  <w:comment w:id="30" w:author="Aqualonne" w:date="2019-11-29T19:03:00Z" w:initials="A">
+    <w:p>
+      <w:pPr>
+        <w:pStyle w:val="CommentText"/>
+      </w:pPr>
+      <w:r>
         <w:rPr>
           <w:rStyle w:val="CommentReference"/>
         </w:rPr>
+        <w:annotationRef/>
+      </w:r>
+      <w:r>
+        <w:rPr>
+          <w:rStyle w:val="CommentReference"/>
+        </w:rPr>
         <w:t>Ok, but you need to pick the findings from the paper that are relevant to this one.</w:t>
-      </w:r>
-    </w:p>
-  </w:comment>
-  <w:comment w:id="30" w:author="Aqualonne" w:date="2019-11-29T19:04:00Z" w:initials="A">
-    <w:p>
-      <w:pPr>
-        <w:pStyle w:val="CommentText"/>
-      </w:pPr>
-      <w:r>
-        <w:rPr>
-          <w:rStyle w:val="CommentReference"/>
-        </w:rPr>
-        <w:annotationRef/>
-      </w:r>
-      <w:r>
-        <w:t>Which ones?</w:t>
       </w:r>
     </w:p>
   </w:comment>
@@ -10247,11 +11268,27 @@
         <w:annotationRef/>
       </w:r>
       <w:r>
+        <w:t>Which ones?</w:t>
+      </w:r>
+    </w:p>
+  </w:comment>
+  <w:comment w:id="32" w:author="Aqualonne" w:date="2019-11-29T19:04:00Z" w:initials="A">
+    <w:p>
+      <w:pPr>
+        <w:pStyle w:val="CommentText"/>
+      </w:pPr>
+      <w:r>
+        <w:rPr>
+          <w:rStyle w:val="CommentReference"/>
+        </w:rPr>
+        <w:annotationRef/>
+      </w:r>
+      <w:r>
         <w:t>Not sure what this means.</w:t>
       </w:r>
     </w:p>
   </w:comment>
-  <w:comment w:id="32" w:author="Aqualonne" w:date="2019-11-29T19:05:00Z" w:initials="A">
+  <w:comment w:id="33" w:author="Aqualonne" w:date="2019-11-29T19:05:00Z" w:initials="A">
     <w:p>
       <w:pPr>
         <w:pStyle w:val="CommentText"/>
@@ -10263,7 +11300,15 @@
         <w:annotationRef/>
       </w:r>
       <w:r>
-        <w:t xml:space="preserve">May need to briefly state what “type” they are so we can see the connection with your work. For instance </w:t>
+        <w:t xml:space="preserve">May need to briefly state what “type” they are so we can see the connection with your work. For </w:t>
+      </w:r>
+      <w:proofErr w:type="gramStart"/>
+      <w:r>
+        <w:t>instance</w:t>
+      </w:r>
+      <w:proofErr w:type="gramEnd"/>
+      <w:r>
+        <w:t xml:space="preserve"> </w:t>
       </w:r>
       <w:proofErr w:type="spellStart"/>
       <w:r>
@@ -10275,7 +11320,7 @@
       </w:r>
     </w:p>
   </w:comment>
-  <w:comment w:id="33" w:author="Aqualonne" w:date="2019-11-29T19:06:00Z" w:initials="A">
+  <w:comment w:id="34" w:author="Aqualonne" w:date="2019-11-29T19:06:00Z" w:initials="A">
     <w:p>
       <w:pPr>
         <w:pStyle w:val="CommentText"/>
@@ -10288,22 +11333,6 @@
       </w:r>
       <w:r>
         <w:t>This will be very useful for your own work.</w:t>
-      </w:r>
-    </w:p>
-  </w:comment>
-  <w:comment w:id="34" w:author="Aqualonne" w:date="2019-11-29T19:07:00Z" w:initials="A">
-    <w:p>
-      <w:pPr>
-        <w:pStyle w:val="CommentText"/>
-      </w:pPr>
-      <w:r>
-        <w:rPr>
-          <w:rStyle w:val="CommentReference"/>
-        </w:rPr>
-        <w:annotationRef/>
-      </w:r>
-      <w:r>
-        <w:t>This is technically advanced so it may need a bit more explaining/illustrating to get the point.</w:t>
       </w:r>
     </w:p>
   </w:comment>
@@ -10319,11 +11348,27 @@
         <w:annotationRef/>
       </w:r>
       <w:r>
-        <w:t>Look for words that are underlined before you submit.</w:t>
+        <w:t>This is technically advanced so it may need a bit more explaining/illustrating to get the point.</w:t>
       </w:r>
     </w:p>
   </w:comment>
   <w:comment w:id="36" w:author="Aqualonne" w:date="2019-11-29T19:07:00Z" w:initials="A">
+    <w:p>
+      <w:pPr>
+        <w:pStyle w:val="CommentText"/>
+      </w:pPr>
+      <w:r>
+        <w:rPr>
+          <w:rStyle w:val="CommentReference"/>
+        </w:rPr>
+        <w:annotationRef/>
+      </w:r>
+      <w:r>
+        <w:t>Look for words that are underlined before you submit.</w:t>
+      </w:r>
+    </w:p>
+  </w:comment>
+  <w:comment w:id="37" w:author="Aqualonne" w:date="2019-11-29T19:07:00Z" w:initials="A">
     <w:p>
       <w:pPr>
         <w:pStyle w:val="CommentText"/>
@@ -10357,7 +11402,7 @@
       </w:r>
     </w:p>
   </w:comment>
-  <w:comment w:id="37" w:author="Aqualonne" w:date="2019-11-29T19:08:00Z" w:initials="A">
+  <w:comment w:id="38" w:author="Aqualonne" w:date="2019-11-29T19:08:00Z" w:initials="A">
     <w:p>
       <w:pPr>
         <w:pStyle w:val="CommentText"/>
@@ -10373,7 +11418,7 @@
       </w:r>
     </w:p>
   </w:comment>
-  <w:comment w:id="38" w:author="Aqualonne" w:date="2019-11-29T19:08:00Z" w:initials="A">
+  <w:comment w:id="39" w:author="Aqualonne" w:date="2019-11-29T19:08:00Z" w:initials="A">
     <w:p>
       <w:pPr>
         <w:pStyle w:val="CommentText"/>
@@ -12383,7 +13428,7 @@
 </file>
 
 <file path=customXml/itemProps1.xml><?xml version="1.0" encoding="utf-8"?>
-<ds:datastoreItem xmlns:ds="http://schemas.openxmlformats.org/officeDocument/2006/customXml" ds:itemID="{DE9EF061-D5A5-4577-85F6-7D4EC88928D9}">
+<ds:datastoreItem xmlns:ds="http://schemas.openxmlformats.org/officeDocument/2006/customXml" ds:itemID="{E90C71E2-48E7-45FD-82B3-28B81ED6896D}">
   <ds:schemaRefs>
     <ds:schemaRef ds:uri="http://schemas.openxmlformats.org/officeDocument/2006/bibliography"/>
   </ds:schemaRefs>

</xml_diff>